<commit_message>
Updated with correct postman collection
</commit_message>
<xml_diff>
--- a/Readme.docx
+++ b/Readme.docx
@@ -232,34 +232,14 @@
         </w:rPr>
         <w:t>Run “</w:t>
       </w:r>
-      <w:proofErr w:type="spellStart"/>
-      <w:r>
-        <w:rPr>
-          <w:rFonts w:ascii="Verdana" w:hAnsi="Verdana" w:cs="Verdana"/>
-          <w:sz w:val="18"/>
-          <w:szCs w:val="18"/>
-        </w:rPr>
-        <w:t>MoodDB</w:t>
-      </w:r>
-      <w:proofErr w:type="spellEnd"/>
-      <w:r>
-        <w:rPr>
-          <w:rFonts w:ascii="Verdana" w:hAnsi="Verdana" w:cs="Verdana"/>
-          <w:sz w:val="18"/>
-          <w:szCs w:val="18"/>
-        </w:rPr>
-        <w:t xml:space="preserve"> Schema and </w:t>
-      </w:r>
-      <w:proofErr w:type="spellStart"/>
-      <w:r>
-        <w:rPr>
-          <w:rFonts w:ascii="Verdana" w:hAnsi="Verdana" w:cs="Verdana"/>
-          <w:sz w:val="18"/>
-          <w:szCs w:val="18"/>
-        </w:rPr>
-        <w:t>Data.sql</w:t>
-      </w:r>
-      <w:proofErr w:type="spellEnd"/>
+      <w:r>
+        <w:rPr>
+          <w:rFonts w:ascii="Verdana" w:hAnsi="Verdana" w:cs="Verdana"/>
+          <w:sz w:val="18"/>
+          <w:szCs w:val="18"/>
+        </w:rPr>
+        <w:t>MoodDB Schema and Data.sql</w:t>
+      </w:r>
       <w:r>
         <w:rPr>
           <w:rFonts w:ascii="Verdana" w:hAnsi="Verdana" w:cs="Verdana"/>
@@ -274,83 +254,23 @@
           <w:sz w:val="18"/>
           <w:szCs w:val="18"/>
         </w:rPr>
-        <w:t>Alternatively,</w:t>
-      </w:r>
-      <w:r>
-        <w:rPr>
-          <w:rFonts w:ascii="Verdana" w:hAnsi="Verdana" w:cs="Verdana"/>
-          <w:sz w:val="18"/>
-          <w:szCs w:val="18"/>
-        </w:rPr>
-        <w:t xml:space="preserve"> </w:t>
-      </w:r>
-      <w:r>
-        <w:rPr>
-          <w:rFonts w:ascii="Verdana" w:hAnsi="Verdana" w:cs="Verdana"/>
-          <w:sz w:val="18"/>
-          <w:szCs w:val="18"/>
-        </w:rPr>
-        <w:t xml:space="preserve">you can </w:t>
-      </w:r>
-      <w:r>
-        <w:rPr>
-          <w:rFonts w:ascii="Verdana" w:hAnsi="Verdana" w:cs="Verdana"/>
-          <w:sz w:val="18"/>
-          <w:szCs w:val="18"/>
-        </w:rPr>
-        <w:t>restore “</w:t>
-      </w:r>
-      <w:proofErr w:type="spellStart"/>
-      <w:r>
-        <w:rPr>
-          <w:rFonts w:ascii="Verdana" w:hAnsi="Verdana" w:cs="Verdana"/>
-          <w:sz w:val="18"/>
-          <w:szCs w:val="18"/>
-        </w:rPr>
-        <w:t>MoodDB</w:t>
-      </w:r>
-      <w:proofErr w:type="spellEnd"/>
-      <w:r>
-        <w:rPr>
-          <w:rFonts w:ascii="Verdana" w:hAnsi="Verdana" w:cs="Verdana"/>
-          <w:sz w:val="18"/>
-          <w:szCs w:val="18"/>
-        </w:rPr>
-        <w:t xml:space="preserve"> Backup</w:t>
-      </w:r>
-      <w:r>
-        <w:rPr>
-          <w:rFonts w:ascii="Verdana" w:hAnsi="Verdana" w:cs="Verdana"/>
-          <w:sz w:val="18"/>
-          <w:szCs w:val="18"/>
-        </w:rPr>
-        <w:t>” file</w:t>
-      </w:r>
-      <w:r>
-        <w:rPr>
-          <w:rFonts w:ascii="Verdana" w:hAnsi="Verdana" w:cs="Verdana"/>
-          <w:sz w:val="18"/>
-          <w:szCs w:val="18"/>
-        </w:rPr>
-        <w:t xml:space="preserve">. </w:t>
-      </w:r>
-      <w:proofErr w:type="spellStart"/>
-      <w:r>
-        <w:rPr>
-          <w:rFonts w:ascii="Verdana" w:hAnsi="Verdana" w:cs="Verdana"/>
-          <w:sz w:val="18"/>
-          <w:szCs w:val="18"/>
-        </w:rPr>
-        <w:t>NUnit</w:t>
-      </w:r>
-      <w:proofErr w:type="spellEnd"/>
-      <w:r>
-        <w:rPr>
-          <w:rFonts w:ascii="Verdana" w:hAnsi="Verdana" w:cs="Verdana"/>
-          <w:sz w:val="18"/>
-          <w:szCs w:val="18"/>
-        </w:rPr>
-        <w:t xml:space="preserve"> test cases use these data for some of the test cases.</w:t>
+        <w:t>Alternatively, you can restore “</w:t>
+      </w:r>
+      <w:r>
+        <w:rPr>
+          <w:rFonts w:ascii="Verdana" w:hAnsi="Verdana" w:cs="Verdana"/>
+          <w:sz w:val="18"/>
+          <w:szCs w:val="18"/>
+        </w:rPr>
+        <w:t>MoodDB Backup</w:t>
+      </w:r>
+      <w:r>
+        <w:rPr>
+          <w:rFonts w:ascii="Verdana" w:hAnsi="Verdana" w:cs="Verdana"/>
+          <w:sz w:val="18"/>
+          <w:szCs w:val="18"/>
+        </w:rPr>
+        <w:t>” file. NUnit test cases use these data for some of the test cases.</w:t>
       </w:r>
       <w:r>
         <w:rPr>
@@ -386,10 +306,10 @@
             <v:path o:extrusionok="f" gradientshapeok="t" o:connecttype="rect"/>
             <o:lock v:ext="edit" aspectratio="t"/>
           </v:shapetype>
-          <v:shape id="_x0000_i1026" type="#_x0000_t75" style="width:73.85pt;height:51.25pt" o:ole="">
+          <v:shape id="_x0000_i1025" type="#_x0000_t75" style="width:73.85pt;height:51.25pt" o:ole="">
             <v:imagedata r:id="rId7" o:title=""/>
           </v:shape>
-          <o:OLEObject Type="Embed" ProgID="Package" ShapeID="_x0000_i1026" DrawAspect="Icon" ObjectID="_1729377260" r:id="rId8"/>
+          <o:OLEObject Type="Embed" ProgID="Package" ShapeID="_x0000_i1025" DrawAspect="Icon" ObjectID="_1729502937" r:id="rId8"/>
         </w:object>
       </w:r>
       <w:r>
@@ -399,10 +319,10 @@
           <w:szCs w:val="18"/>
         </w:rPr>
         <w:object w:dxaOrig="1479" w:dyaOrig="1023" w14:anchorId="0E1FA9DD">
-          <v:shape id="_x0000_i1025" type="#_x0000_t75" style="width:73.85pt;height:51.25pt" o:ole="">
+          <v:shape id="_x0000_i1026" type="#_x0000_t75" style="width:73.85pt;height:51.25pt" o:ole="">
             <v:imagedata r:id="rId9" o:title=""/>
           </v:shape>
-          <o:OLEObject Type="Embed" ProgID="Package" ShapeID="_x0000_i1025" DrawAspect="Icon" ObjectID="_1729377261" r:id="rId10"/>
+          <o:OLEObject Type="Embed" ProgID="Package" ShapeID="_x0000_i1026" DrawAspect="Icon" ObjectID="_1729502938" r:id="rId10"/>
         </w:object>
       </w:r>
     </w:p>
@@ -507,51 +427,7 @@
           <w:sz w:val="18"/>
           <w:szCs w:val="18"/>
         </w:rPr>
-        <w:t>Open “Mood” project</w:t>
-      </w:r>
-      <w:r>
-        <w:rPr>
-          <w:rFonts w:ascii="Verdana" w:hAnsi="Verdana" w:cs="Verdana"/>
-          <w:sz w:val="18"/>
-          <w:szCs w:val="18"/>
-        </w:rPr>
-        <w:t xml:space="preserve">, open </w:t>
-      </w:r>
-      <w:proofErr w:type="spellStart"/>
-      <w:r>
-        <w:rPr>
-          <w:rFonts w:ascii="Verdana" w:hAnsi="Verdana" w:cs="Verdana"/>
-          <w:sz w:val="18"/>
-          <w:szCs w:val="18"/>
-        </w:rPr>
-        <w:t>appsettings.json</w:t>
-      </w:r>
-      <w:proofErr w:type="spellEnd"/>
-      <w:r>
-        <w:rPr>
-          <w:rFonts w:ascii="Verdana" w:hAnsi="Verdana" w:cs="Verdana"/>
-          <w:sz w:val="18"/>
-          <w:szCs w:val="18"/>
-        </w:rPr>
-        <w:t xml:space="preserve"> file and check “</w:t>
-      </w:r>
-      <w:proofErr w:type="spellStart"/>
-      <w:r>
-        <w:rPr>
-          <w:rFonts w:ascii="Verdana" w:hAnsi="Verdana" w:cs="Verdana"/>
-          <w:sz w:val="18"/>
-          <w:szCs w:val="18"/>
-        </w:rPr>
-        <w:t>ConnectionStrings</w:t>
-      </w:r>
-      <w:proofErr w:type="spellEnd"/>
-      <w:r>
-        <w:rPr>
-          <w:rFonts w:ascii="Verdana" w:hAnsi="Verdana" w:cs="Verdana"/>
-          <w:sz w:val="18"/>
-          <w:szCs w:val="18"/>
-        </w:rPr>
-        <w:t>”.</w:t>
+        <w:t>Open “Mood” project, open appsettings.json file and check “ConnectionStrings”.</w:t>
       </w:r>
     </w:p>
     <w:p>
@@ -573,43 +449,7 @@
           <w:sz w:val="18"/>
           <w:szCs w:val="18"/>
         </w:rPr>
-        <w:t>Open “</w:t>
-      </w:r>
-      <w:proofErr w:type="spellStart"/>
-      <w:r>
-        <w:rPr>
-          <w:rFonts w:ascii="Verdana" w:hAnsi="Verdana" w:cs="Verdana"/>
-          <w:sz w:val="18"/>
-          <w:szCs w:val="18"/>
-        </w:rPr>
-        <w:t>MoodNunitTest</w:t>
-      </w:r>
-      <w:proofErr w:type="spellEnd"/>
-      <w:r>
-        <w:rPr>
-          <w:rFonts w:ascii="Verdana" w:hAnsi="Verdana" w:cs="Verdana"/>
-          <w:sz w:val="18"/>
-          <w:szCs w:val="18"/>
-        </w:rPr>
-        <w:t>” project, open “</w:t>
-      </w:r>
-      <w:proofErr w:type="spellStart"/>
-      <w:r>
-        <w:rPr>
-          <w:rFonts w:ascii="Verdana" w:hAnsi="Verdana" w:cs="Verdana"/>
-          <w:sz w:val="18"/>
-          <w:szCs w:val="18"/>
-        </w:rPr>
-        <w:t>MoodNunitTest.cs</w:t>
-      </w:r>
-      <w:proofErr w:type="spellEnd"/>
-      <w:r>
-        <w:rPr>
-          <w:rFonts w:ascii="Verdana" w:hAnsi="Verdana" w:cs="Verdana"/>
-          <w:sz w:val="18"/>
-          <w:szCs w:val="18"/>
-        </w:rPr>
-        <w:t>” and check DB connection string in Setup method.</w:t>
+        <w:t>Open “MoodNunitTest” project, open “MoodNunitTest.cs” and check DB connection string in Setup method.</w:t>
       </w:r>
     </w:p>
     <w:p>
@@ -633,7 +473,6 @@
         </w:rPr>
         <w:t>“</w:t>
       </w:r>
-      <w:proofErr w:type="spellStart"/>
       <w:r>
         <w:rPr>
           <w:rFonts w:ascii="Verdana" w:hAnsi="Verdana" w:cs="Verdana"/>
@@ -651,7 +490,6 @@
         </w:rPr>
         <w:t>collection.json</w:t>
       </w:r>
-      <w:proofErr w:type="spellEnd"/>
       <w:proofErr w:type="gramEnd"/>
       <w:r>
         <w:rPr>
@@ -670,16 +508,11 @@
         <w:br/>
       </w:r>
       <w:r>
-        <w:rPr>
-          <w:rFonts w:ascii="Verdana" w:hAnsi="Verdana" w:cs="Verdana"/>
-          <w:sz w:val="18"/>
-          <w:szCs w:val="18"/>
-        </w:rPr>
-        <w:object w:dxaOrig="1479" w:dyaOrig="1023" w14:anchorId="2B00788D">
-          <v:shape id="_x0000_i1031" type="#_x0000_t75" style="width:73.85pt;height:51.25pt" o:ole="">
+        <w:object w:dxaOrig="1479" w:dyaOrig="1023" w14:anchorId="08425220">
+          <v:shape id="_x0000_i1029" type="#_x0000_t75" style="width:73.85pt;height:51.25pt" o:ole="">
             <v:imagedata r:id="rId11" o:title=""/>
           </v:shape>
-          <o:OLEObject Type="Embed" ProgID="Package" ShapeID="_x0000_i1031" DrawAspect="Icon" ObjectID="_1729377262" r:id="rId12"/>
+          <o:OLEObject Type="Embed" ProgID="Package" ShapeID="_x0000_i1029" DrawAspect="Icon" ObjectID="_1729502939" r:id="rId12"/>
         </w:object>
       </w:r>
       <w:r>
@@ -707,17 +540,33 @@
         </w:rPr>
         <w:br/>
       </w:r>
-      <w:hyperlink r:id="rId13" w:history="1">
-        <w:r>
-          <w:rPr>
-            <w:rStyle w:val="a6"/>
-            <w:rFonts w:ascii="Verdana" w:hAnsi="Verdana" w:cs="Verdana"/>
-            <w:sz w:val="18"/>
-            <w:szCs w:val="18"/>
-          </w:rPr>
-          <w:t>https://solanio.postman.co/workspace/My-Workspace~f26d2953-61d0-4cab-8d90-0e55ec17c12b/collection/18130847-d7351a6a-6c5a-4028-8284-99445f8afcb7?action=share&amp;creator=18130847</w:t>
-        </w:r>
-      </w:hyperlink>
+      <w:r>
+        <w:fldChar w:fldCharType="begin"/>
+      </w:r>
+      <w:r>
+        <w:instrText>HYPERLINK "https://solanio.postman.co/workspace/My-Workspace~f26d2953-61d0-4cab-8d90-0e55ec17c12b/collection/18130847-d7351a6a-6c5a-4028-8284-99445f8afcb7?action=share&amp;creator=18130847"</w:instrText>
+      </w:r>
+      <w:r>
+        <w:fldChar w:fldCharType="separate"/>
+      </w:r>
+      <w:r>
+        <w:rPr>
+          <w:rStyle w:val="a6"/>
+          <w:rFonts w:ascii="Verdana" w:hAnsi="Verdana" w:cs="Verdana"/>
+          <w:sz w:val="18"/>
+          <w:szCs w:val="18"/>
+        </w:rPr>
+        <w:t>https://solanio.postman.co/workspace/My-Workspace~f26d2953-61d0-4cab-8d90-0e55ec17c12b/collection/18130847-d7351a6a-6c5a-4028-8284-99445f8afcb7?action=share&amp;creator=18130847</w:t>
+      </w:r>
+      <w:r>
+        <w:rPr>
+          <w:rStyle w:val="a6"/>
+          <w:rFonts w:ascii="Verdana" w:hAnsi="Verdana" w:cs="Verdana"/>
+          <w:sz w:val="18"/>
+          <w:szCs w:val="18"/>
+        </w:rPr>
+        <w:fldChar w:fldCharType="end"/>
+      </w:r>
     </w:p>
     <w:p>
       <w:pPr>
@@ -804,42 +653,8 @@
           <w:sz w:val="18"/>
           <w:szCs w:val="18"/>
         </w:rPr>
-        <w:t>GET /</w:t>
-      </w:r>
-      <w:proofErr w:type="spellStart"/>
-      <w:r>
-        <w:rPr>
-          <w:rFonts w:ascii="Verdana" w:hAnsi="Verdana" w:cs="Verdana"/>
-          <w:b/>
-          <w:bCs/>
-          <w:sz w:val="18"/>
-          <w:szCs w:val="18"/>
-        </w:rPr>
-        <w:t>api</w:t>
-      </w:r>
-      <w:proofErr w:type="spellEnd"/>
-      <w:r>
-        <w:rPr>
-          <w:rFonts w:ascii="Verdana" w:hAnsi="Verdana" w:cs="Verdana"/>
-          <w:b/>
-          <w:bCs/>
-          <w:sz w:val="18"/>
-          <w:szCs w:val="18"/>
-        </w:rPr>
-        <w:t>/Mood/</w:t>
-      </w:r>
-      <w:proofErr w:type="spellStart"/>
-      <w:r>
-        <w:rPr>
-          <w:rFonts w:ascii="Verdana" w:hAnsi="Verdana" w:cs="Verdana"/>
-          <w:b/>
-          <w:bCs/>
-          <w:sz w:val="18"/>
-          <w:szCs w:val="18"/>
-        </w:rPr>
-        <w:t>HeartBeat</w:t>
-      </w:r>
-      <w:proofErr w:type="spellEnd"/>
+        <w:t>GET /api/Mood/HeartBeat</w:t>
+      </w:r>
       <w:r>
         <w:rPr>
           <w:rFonts w:ascii="Verdana" w:hAnsi="Verdana" w:cs="Verdana"/>
@@ -903,29 +718,7 @@
           <w:sz w:val="18"/>
           <w:szCs w:val="18"/>
         </w:rPr>
-        <w:t>POST /</w:t>
-      </w:r>
-      <w:proofErr w:type="spellStart"/>
-      <w:r>
-        <w:rPr>
-          <w:rFonts w:ascii="Verdana" w:hAnsi="Verdana" w:cs="Verdana"/>
-          <w:b/>
-          <w:bCs/>
-          <w:sz w:val="18"/>
-          <w:szCs w:val="18"/>
-        </w:rPr>
-        <w:t>api</w:t>
-      </w:r>
-      <w:proofErr w:type="spellEnd"/>
-      <w:r>
-        <w:rPr>
-          <w:rFonts w:ascii="Verdana" w:hAnsi="Verdana" w:cs="Verdana"/>
-          <w:b/>
-          <w:bCs/>
-          <w:sz w:val="18"/>
-          <w:szCs w:val="18"/>
-        </w:rPr>
-        <w:t>/Login</w:t>
+        <w:t>POST /api/Login</w:t>
       </w:r>
       <w:r>
         <w:rPr>
@@ -991,42 +784,8 @@
           <w:szCs w:val="18"/>
         </w:rPr>
         <w:lastRenderedPageBreak/>
-        <w:t>POST /</w:t>
-      </w:r>
-      <w:proofErr w:type="spellStart"/>
-      <w:r>
-        <w:rPr>
-          <w:rFonts w:ascii="Verdana" w:hAnsi="Verdana" w:cs="Verdana"/>
-          <w:b/>
-          <w:bCs/>
-          <w:sz w:val="18"/>
-          <w:szCs w:val="18"/>
-        </w:rPr>
-        <w:t>api</w:t>
-      </w:r>
-      <w:proofErr w:type="spellEnd"/>
-      <w:r>
-        <w:rPr>
-          <w:rFonts w:ascii="Verdana" w:hAnsi="Verdana" w:cs="Verdana"/>
-          <w:b/>
-          <w:bCs/>
-          <w:sz w:val="18"/>
-          <w:szCs w:val="18"/>
-        </w:rPr>
-        <w:t>/Mood/</w:t>
-      </w:r>
-      <w:proofErr w:type="spellStart"/>
-      <w:r>
-        <w:rPr>
-          <w:rFonts w:ascii="Verdana" w:hAnsi="Verdana" w:cs="Verdana"/>
-          <w:b/>
-          <w:bCs/>
-          <w:sz w:val="18"/>
-          <w:szCs w:val="18"/>
-        </w:rPr>
-        <w:t>PostMethod</w:t>
-      </w:r>
-      <w:proofErr w:type="spellEnd"/>
+        <w:t>POST /api/Mood/PostMethod</w:t>
+      </w:r>
       <w:r>
         <w:rPr>
           <w:rFonts w:ascii="Verdana" w:hAnsi="Verdana" w:cs="Verdana"/>
@@ -1074,42 +833,8 @@
           <w:sz w:val="18"/>
           <w:szCs w:val="18"/>
         </w:rPr>
-        <w:t>GET /</w:t>
-      </w:r>
-      <w:proofErr w:type="spellStart"/>
-      <w:r>
-        <w:rPr>
-          <w:rFonts w:ascii="Verdana" w:hAnsi="Verdana" w:cs="Verdana"/>
-          <w:b/>
-          <w:bCs/>
-          <w:sz w:val="18"/>
-          <w:szCs w:val="18"/>
-        </w:rPr>
-        <w:t>api</w:t>
-      </w:r>
-      <w:proofErr w:type="spellEnd"/>
-      <w:r>
-        <w:rPr>
-          <w:rFonts w:ascii="Verdana" w:hAnsi="Verdana" w:cs="Verdana"/>
-          <w:b/>
-          <w:bCs/>
-          <w:sz w:val="18"/>
-          <w:szCs w:val="18"/>
-        </w:rPr>
-        <w:t>/Mood/</w:t>
-      </w:r>
-      <w:proofErr w:type="spellStart"/>
-      <w:r>
-        <w:rPr>
-          <w:rFonts w:ascii="Verdana" w:hAnsi="Verdana" w:cs="Verdana"/>
-          <w:b/>
-          <w:bCs/>
-          <w:sz w:val="18"/>
-          <w:szCs w:val="18"/>
-        </w:rPr>
-        <w:t>GetMoodFrequency</w:t>
-      </w:r>
-      <w:proofErr w:type="spellEnd"/>
+        <w:t>GET /api/Mood/GetMoodFrequency</w:t>
+      </w:r>
       <w:r>
         <w:rPr>
           <w:rFonts w:ascii="Verdana" w:hAnsi="Verdana" w:cs="Verdana"/>
@@ -1149,42 +874,8 @@
           <w:sz w:val="18"/>
           <w:szCs w:val="18"/>
         </w:rPr>
-        <w:t>Get /</w:t>
-      </w:r>
-      <w:proofErr w:type="spellStart"/>
-      <w:r>
-        <w:rPr>
-          <w:rFonts w:ascii="Verdana" w:hAnsi="Verdana" w:cs="Verdana"/>
-          <w:b/>
-          <w:bCs/>
-          <w:sz w:val="18"/>
-          <w:szCs w:val="18"/>
-        </w:rPr>
-        <w:t>api</w:t>
-      </w:r>
-      <w:proofErr w:type="spellEnd"/>
-      <w:r>
-        <w:rPr>
-          <w:rFonts w:ascii="Verdana" w:hAnsi="Verdana" w:cs="Verdana"/>
-          <w:b/>
-          <w:bCs/>
-          <w:sz w:val="18"/>
-          <w:szCs w:val="18"/>
-        </w:rPr>
-        <w:t>/Mood/</w:t>
-      </w:r>
-      <w:proofErr w:type="spellStart"/>
-      <w:r>
-        <w:rPr>
-          <w:rFonts w:ascii="Verdana" w:hAnsi="Verdana" w:cs="Verdana"/>
-          <w:b/>
-          <w:bCs/>
-          <w:sz w:val="18"/>
-          <w:szCs w:val="18"/>
-        </w:rPr>
-        <w:t>GetClosestHappyLocation</w:t>
-      </w:r>
-      <w:proofErr w:type="spellEnd"/>
+        <w:t>Get /api/Mood/GetClosestHappyLocation</w:t>
+      </w:r>
       <w:r>
         <w:rPr>
           <w:rFonts w:ascii="Verdana" w:hAnsi="Verdana" w:cs="Verdana"/>
@@ -1275,7 +966,7 @@
                     <pic:cNvPicPr/>
                   </pic:nvPicPr>
                   <pic:blipFill>
-                    <a:blip r:embed="rId14"/>
+                    <a:blip r:embed="rId13"/>
                     <a:stretch>
                       <a:fillRect/>
                     </a:stretch>
@@ -1337,7 +1028,7 @@
         </w:rPr>
         <w:t xml:space="preserve"> </w:t>
       </w:r>
-      <w:hyperlink r:id="rId15" w:history="1">
+      <w:hyperlink r:id="rId14" w:history="1">
         <w:r>
           <w:rPr>
             <w:rStyle w:val="a6"/>
@@ -1459,15 +1150,7 @@
           <w:sz w:val="18"/>
           <w:szCs w:val="18"/>
         </w:rPr>
-        <w:t xml:space="preserve"> the Y axis value. For example, location B is -2 away on X axis and 1 away on Y axis from home. </w:t>
-      </w:r>
-      <w:r>
-        <w:rPr>
-          <w:rFonts w:ascii="Verdana" w:hAnsi="Verdana" w:cs="Verdana"/>
-          <w:sz w:val="18"/>
-          <w:szCs w:val="18"/>
-        </w:rPr>
-        <w:t>On</w:t>
+        <w:t xml:space="preserve"> the Y axis value. For example, location B is -2 away on X axis and 1 away on Y axis from home. On</w:t>
       </w:r>
       <w:r>
         <w:rPr>
@@ -1483,7 +1166,79 @@
           <w:sz w:val="18"/>
           <w:szCs w:val="18"/>
         </w:rPr>
-        <w:t>this</w:t>
+        <w:t xml:space="preserve">this </w:t>
+      </w:r>
+      <w:r>
+        <w:rPr>
+          <w:rFonts w:ascii="Verdana" w:hAnsi="Verdana" w:cs="Verdana"/>
+          <w:sz w:val="18"/>
+          <w:szCs w:val="18"/>
+        </w:rPr>
+        <w:t>2-dimensional</w:t>
+      </w:r>
+      <w:r>
+        <w:rPr>
+          <w:rFonts w:ascii="Verdana" w:hAnsi="Verdana" w:cs="Verdana"/>
+          <w:sz w:val="18"/>
+          <w:szCs w:val="18"/>
+        </w:rPr>
+        <w:t xml:space="preserve"> space</w:t>
+      </w:r>
+      <w:r>
+        <w:rPr>
+          <w:rFonts w:ascii="Verdana" w:hAnsi="Verdana" w:cs="Verdana"/>
+          <w:sz w:val="18"/>
+          <w:szCs w:val="18"/>
+        </w:rPr>
+        <w:t xml:space="preserve">, one can only move left, right, </w:t>
+      </w:r>
+      <w:r>
+        <w:rPr>
+          <w:rFonts w:ascii="Verdana" w:hAnsi="Verdana" w:cs="Verdana"/>
+          <w:sz w:val="18"/>
+          <w:szCs w:val="18"/>
+        </w:rPr>
+        <w:t>up</w:t>
+      </w:r>
+      <w:r>
+        <w:rPr>
+          <w:rFonts w:ascii="Verdana" w:hAnsi="Verdana" w:cs="Verdana"/>
+          <w:sz w:val="18"/>
+          <w:szCs w:val="18"/>
+        </w:rPr>
+        <w:t xml:space="preserve"> or </w:t>
+      </w:r>
+      <w:r>
+        <w:rPr>
+          <w:rFonts w:ascii="Verdana" w:hAnsi="Verdana" w:cs="Verdana"/>
+          <w:sz w:val="18"/>
+          <w:szCs w:val="18"/>
+        </w:rPr>
+        <w:t>down</w:t>
+      </w:r>
+      <w:r>
+        <w:rPr>
+          <w:rFonts w:ascii="Verdana" w:hAnsi="Verdana" w:cs="Verdana"/>
+          <w:sz w:val="18"/>
+          <w:szCs w:val="18"/>
+        </w:rPr>
+        <w:t xml:space="preserve">. </w:t>
+      </w:r>
+      <w:r>
+        <w:rPr>
+          <w:rFonts w:ascii="Verdana" w:hAnsi="Verdana" w:cs="Verdana"/>
+          <w:sz w:val="18"/>
+          <w:szCs w:val="18"/>
+        </w:rPr>
+        <w:t>One</w:t>
+      </w:r>
+      <w:r>
+        <w:rPr>
+          <w:rFonts w:ascii="Verdana" w:hAnsi="Verdana" w:cs="Verdana"/>
+          <w:sz w:val="18"/>
+          <w:szCs w:val="18"/>
+        </w:rPr>
+        <w:t xml:space="preserve"> can't move diagonally.</w:t>
       </w:r>
       <w:r>
         <w:rPr>
@@ -1499,90 +1254,8 @@
           <w:sz w:val="18"/>
           <w:szCs w:val="18"/>
         </w:rPr>
-        <w:t>2-dimensional</w:t>
-      </w:r>
-      <w:r>
-        <w:rPr>
-          <w:rFonts w:ascii="Verdana" w:hAnsi="Verdana" w:cs="Verdana"/>
-          <w:sz w:val="18"/>
-          <w:szCs w:val="18"/>
-        </w:rPr>
-        <w:t xml:space="preserve"> space</w:t>
-      </w:r>
-      <w:r>
-        <w:rPr>
-          <w:rFonts w:ascii="Verdana" w:hAnsi="Verdana" w:cs="Verdana"/>
-          <w:sz w:val="18"/>
-          <w:szCs w:val="18"/>
-        </w:rPr>
-        <w:t xml:space="preserve">, one can only move left, right, </w:t>
-      </w:r>
-      <w:r>
-        <w:rPr>
-          <w:rFonts w:ascii="Verdana" w:hAnsi="Verdana" w:cs="Verdana"/>
-          <w:sz w:val="18"/>
-          <w:szCs w:val="18"/>
-        </w:rPr>
-        <w:t>up</w:t>
-      </w:r>
-      <w:r>
-        <w:rPr>
-          <w:rFonts w:ascii="Verdana" w:hAnsi="Verdana" w:cs="Verdana"/>
-          <w:sz w:val="18"/>
-          <w:szCs w:val="18"/>
-        </w:rPr>
-        <w:t xml:space="preserve"> or </w:t>
-      </w:r>
-      <w:r>
-        <w:rPr>
-          <w:rFonts w:ascii="Verdana" w:hAnsi="Verdana" w:cs="Verdana"/>
-          <w:sz w:val="18"/>
-          <w:szCs w:val="18"/>
-        </w:rPr>
-        <w:t>down</w:t>
-      </w:r>
-      <w:r>
-        <w:rPr>
-          <w:rFonts w:ascii="Verdana" w:hAnsi="Verdana" w:cs="Verdana"/>
-          <w:sz w:val="18"/>
-          <w:szCs w:val="18"/>
-        </w:rPr>
-        <w:t xml:space="preserve">. </w:t>
-      </w:r>
-      <w:r>
-        <w:rPr>
-          <w:rFonts w:ascii="Verdana" w:hAnsi="Verdana" w:cs="Verdana"/>
-          <w:sz w:val="18"/>
-          <w:szCs w:val="18"/>
-        </w:rPr>
-        <w:t>One</w:t>
-      </w:r>
-      <w:r>
-        <w:rPr>
-          <w:rFonts w:ascii="Verdana" w:hAnsi="Verdana" w:cs="Verdana"/>
-          <w:sz w:val="18"/>
-          <w:szCs w:val="18"/>
-        </w:rPr>
-        <w:t xml:space="preserve"> can't move diagonally.</w:t>
-      </w:r>
-      <w:r>
-        <w:rPr>
-          <w:rFonts w:ascii="Verdana" w:hAnsi="Verdana" w:cs="Verdana"/>
-          <w:sz w:val="18"/>
-          <w:szCs w:val="18"/>
-        </w:rPr>
-        <w:t xml:space="preserve"> </w:t>
-      </w:r>
-      <w:proofErr w:type="spellStart"/>
-      <w:r>
-        <w:rPr>
-          <w:rFonts w:ascii="Verdana" w:hAnsi="Verdana" w:cs="Verdana"/>
-          <w:sz w:val="18"/>
-          <w:szCs w:val="18"/>
-        </w:rPr>
         <w:t>tblLocations</w:t>
       </w:r>
-      <w:proofErr w:type="spellEnd"/>
       <w:r>
         <w:rPr>
           <w:rFonts w:ascii="Verdana" w:hAnsi="Verdana" w:cs="Verdana"/>
@@ -1600,7 +1273,6 @@
         </w:rPr>
         <w:t>data(</w:t>
       </w:r>
-      <w:proofErr w:type="spellStart"/>
       <w:proofErr w:type="gramEnd"/>
       <w:r>
         <w:rPr>
@@ -1608,34 +1280,7 @@
           <w:sz w:val="18"/>
           <w:szCs w:val="18"/>
         </w:rPr>
-        <w:t>DistanceXaxis</w:t>
-      </w:r>
-      <w:proofErr w:type="spellEnd"/>
-      <w:r>
-        <w:rPr>
-          <w:rFonts w:ascii="Verdana" w:hAnsi="Verdana" w:cs="Verdana"/>
-          <w:sz w:val="18"/>
-          <w:szCs w:val="18"/>
-        </w:rPr>
-        <w:t xml:space="preserve"> and </w:t>
-      </w:r>
-      <w:proofErr w:type="spellStart"/>
-      <w:r>
-        <w:rPr>
-          <w:rFonts w:ascii="Verdana" w:hAnsi="Verdana" w:cs="Verdana"/>
-          <w:sz w:val="18"/>
-          <w:szCs w:val="18"/>
-        </w:rPr>
-        <w:t>DistanceYaxis</w:t>
-      </w:r>
-      <w:proofErr w:type="spellEnd"/>
-      <w:r>
-        <w:rPr>
-          <w:rFonts w:ascii="Verdana" w:hAnsi="Verdana" w:cs="Verdana"/>
-          <w:sz w:val="18"/>
-          <w:szCs w:val="18"/>
-        </w:rPr>
-        <w:t>) for the 5 locations in relation to home or the starting point</w:t>
+        <w:t>DistanceXaxis and DistanceYaxis) for the 5 locations in relation to home or the starting point</w:t>
       </w:r>
       <w:r>
         <w:rPr>
@@ -1727,6 +1372,716 @@
             <wp:extent cx="4014558" cy="3378920"/>
             <wp:effectExtent l="0" t="0" r="5080" b="0"/>
             <wp:docPr id="3" name="그림 3"/>
+            <wp:cNvGraphicFramePr>
+              <a:graphicFrameLocks xmlns:a="http://schemas.openxmlformats.org/drawingml/2006/main" noChangeAspect="1"/>
+            </wp:cNvGraphicFramePr>
+            <a:graphic xmlns:a="http://schemas.openxmlformats.org/drawingml/2006/main">
+              <a:graphicData uri="http://schemas.openxmlformats.org/drawingml/2006/picture">
+                <pic:pic xmlns:pic="http://schemas.openxmlformats.org/drawingml/2006/picture">
+                  <pic:nvPicPr>
+                    <pic:cNvPr id="1" name=""/>
+                    <pic:cNvPicPr/>
+                  </pic:nvPicPr>
+                  <pic:blipFill>
+                    <a:blip r:embed="rId15"/>
+                    <a:stretch>
+                      <a:fillRect/>
+                    </a:stretch>
+                  </pic:blipFill>
+                  <pic:spPr>
+                    <a:xfrm>
+                      <a:off x="0" y="0"/>
+                      <a:ext cx="4020033" cy="3383528"/>
+                    </a:xfrm>
+                    <a:prstGeom prst="rect">
+                      <a:avLst/>
+                    </a:prstGeom>
+                  </pic:spPr>
+                </pic:pic>
+              </a:graphicData>
+            </a:graphic>
+          </wp:inline>
+        </w:drawing>
+      </w:r>
+      <w:r>
+        <w:rPr>
+          <w:rFonts w:ascii="Verdana" w:hAnsi="Verdana" w:cs="Verdana"/>
+          <w:sz w:val="18"/>
+          <w:szCs w:val="18"/>
+        </w:rPr>
+        <w:br/>
+      </w:r>
+    </w:p>
+    <w:p>
+      <w:pPr>
+        <w:pStyle w:val="a5"/>
+        <w:numPr>
+          <w:ilvl w:val="0"/>
+          <w:numId w:val="2"/>
+        </w:numPr>
+        <w:rPr>
+          <w:rFonts w:ascii="Verdana" w:hAnsi="Verdana" w:cs="Verdana"/>
+          <w:sz w:val="18"/>
+          <w:szCs w:val="18"/>
+        </w:rPr>
+      </w:pPr>
+      <w:r>
+        <w:rPr>
+          <w:rFonts w:ascii="Verdana" w:hAnsi="Verdana" w:cs="Verdana"/>
+          <w:sz w:val="18"/>
+          <w:szCs w:val="18"/>
+        </w:rPr>
+        <w:t>If distance</w:t>
+      </w:r>
+      <w:r>
+        <w:rPr>
+          <w:rFonts w:ascii="Verdana" w:hAnsi="Verdana" w:cs="Verdana"/>
+          <w:sz w:val="18"/>
+          <w:szCs w:val="18"/>
+        </w:rPr>
+        <w:t xml:space="preserve"> from a location </w:t>
+      </w:r>
+      <w:r>
+        <w:rPr>
+          <w:rFonts w:ascii="Verdana" w:hAnsi="Verdana" w:cs="Verdana"/>
+          <w:sz w:val="18"/>
+          <w:szCs w:val="18"/>
+        </w:rPr>
+        <w:t>is the same</w:t>
+      </w:r>
+      <w:r>
+        <w:rPr>
+          <w:rFonts w:ascii="Verdana" w:hAnsi="Verdana" w:cs="Verdana"/>
+          <w:sz w:val="18"/>
+          <w:szCs w:val="18"/>
+        </w:rPr>
+        <w:t xml:space="preserve"> for multiple locations</w:t>
+      </w:r>
+      <w:r>
+        <w:rPr>
+          <w:rFonts w:ascii="Verdana" w:hAnsi="Verdana" w:cs="Verdana"/>
+          <w:sz w:val="18"/>
+          <w:szCs w:val="18"/>
+        </w:rPr>
+        <w:t xml:space="preserve">, </w:t>
+      </w:r>
+      <w:r>
+        <w:rPr>
+          <w:rFonts w:ascii="Verdana" w:hAnsi="Verdana" w:cs="Verdana"/>
+          <w:i/>
+          <w:iCs/>
+          <w:sz w:val="18"/>
+          <w:szCs w:val="18"/>
+        </w:rPr>
+        <w:t>GetClosestHappyLocation</w:t>
+      </w:r>
+      <w:r>
+        <w:rPr>
+          <w:rFonts w:ascii="Verdana" w:hAnsi="Verdana" w:cs="Verdana"/>
+          <w:sz w:val="18"/>
+          <w:szCs w:val="18"/>
+        </w:rPr>
+        <w:t xml:space="preserve"> </w:t>
+      </w:r>
+      <w:r>
+        <w:rPr>
+          <w:rFonts w:ascii="Verdana" w:hAnsi="Verdana" w:cs="Verdana"/>
+          <w:sz w:val="18"/>
+          <w:szCs w:val="18"/>
+        </w:rPr>
+        <w:t>return</w:t>
+      </w:r>
+      <w:r>
+        <w:rPr>
+          <w:rFonts w:ascii="Verdana" w:hAnsi="Verdana" w:cs="Verdana"/>
+          <w:sz w:val="18"/>
+          <w:szCs w:val="18"/>
+        </w:rPr>
+        <w:t>s</w:t>
+      </w:r>
+      <w:r>
+        <w:rPr>
+          <w:rFonts w:ascii="Verdana" w:hAnsi="Verdana" w:cs="Verdana"/>
+          <w:sz w:val="18"/>
+          <w:szCs w:val="18"/>
+        </w:rPr>
+        <w:t xml:space="preserve"> the location with higher happy score.</w:t>
+      </w:r>
+      <w:r>
+        <w:rPr>
+          <w:rFonts w:ascii="Verdana" w:hAnsi="Verdana" w:cs="Verdana"/>
+          <w:sz w:val="18"/>
+          <w:szCs w:val="18"/>
+        </w:rPr>
+        <w:t xml:space="preserve"> For example, let’s say we want to find the closest happy location from A where the user is currently at. A to C is 4 because (3-</w:t>
+      </w:r>
+      <w:proofErr w:type="gramStart"/>
+      <w:r>
+        <w:rPr>
+          <w:rFonts w:ascii="Verdana" w:hAnsi="Verdana" w:cs="Verdana"/>
+          <w:sz w:val="18"/>
+          <w:szCs w:val="18"/>
+        </w:rPr>
+        <w:t>2)+(</w:t>
+      </w:r>
+      <w:proofErr w:type="gramEnd"/>
+      <w:r>
+        <w:rPr>
+          <w:rFonts w:ascii="Verdana" w:hAnsi="Verdana" w:cs="Verdana"/>
+          <w:sz w:val="18"/>
+          <w:szCs w:val="18"/>
+        </w:rPr>
+        <w:t xml:space="preserve">3-0). A to B is 5. A to D is 7 and A to E is 4. The distance between A to C and A to E are the same. In this case, we will calculate happy score for the user for both locations. This API returns C because the happy score for C is 4 while the happy score for E is 3 for the same user. </w:t>
+      </w:r>
+      <w:r>
+        <w:rPr>
+          <w:rFonts w:ascii="Verdana" w:hAnsi="Verdana" w:cs="Verdana"/>
+          <w:sz w:val="18"/>
+          <w:szCs w:val="18"/>
+        </w:rPr>
+        <w:br/>
+      </w:r>
+    </w:p>
+    <w:p>
+      <w:pPr>
+        <w:pStyle w:val="a5"/>
+        <w:numPr>
+          <w:ilvl w:val="0"/>
+          <w:numId w:val="2"/>
+        </w:numPr>
+        <w:rPr>
+          <w:rFonts w:ascii="Verdana" w:hAnsi="Verdana" w:cs="Verdana"/>
+          <w:sz w:val="18"/>
+          <w:szCs w:val="18"/>
+        </w:rPr>
+      </w:pPr>
+      <w:r>
+        <w:rPr>
+          <w:rFonts w:ascii="Verdana" w:hAnsi="Verdana" w:cs="Verdana"/>
+          <w:i/>
+          <w:iCs/>
+          <w:sz w:val="18"/>
+          <w:szCs w:val="18"/>
+        </w:rPr>
+        <w:t>GetClosestHappyLocation</w:t>
+      </w:r>
+      <w:r>
+        <w:rPr>
+          <w:rFonts w:ascii="Verdana" w:hAnsi="Verdana" w:cs="Verdana"/>
+          <w:i/>
+          <w:iCs/>
+          <w:sz w:val="18"/>
+          <w:szCs w:val="18"/>
+        </w:rPr>
+        <w:t xml:space="preserve"> </w:t>
+      </w:r>
+      <w:r>
+        <w:rPr>
+          <w:rFonts w:ascii="Verdana" w:hAnsi="Verdana" w:cs="Verdana"/>
+          <w:sz w:val="18"/>
+          <w:szCs w:val="18"/>
+        </w:rPr>
+        <w:t xml:space="preserve">does not necessary return the location the user was most happy. For example, let’s say user 1 was most happy was at location A but was less happy at location B. Let’s say the user is at location C. Location B is closer to location C than location A. Then, the API </w:t>
+      </w:r>
+      <w:proofErr w:type="gramStart"/>
+      <w:r>
+        <w:rPr>
+          <w:rFonts w:ascii="Verdana" w:hAnsi="Verdana" w:cs="Verdana"/>
+          <w:sz w:val="18"/>
+          <w:szCs w:val="18"/>
+        </w:rPr>
+        <w:t>returns</w:t>
+      </w:r>
+      <w:proofErr w:type="gramEnd"/>
+      <w:r>
+        <w:rPr>
+          <w:rFonts w:ascii="Verdana" w:hAnsi="Verdana" w:cs="Verdana"/>
+          <w:sz w:val="18"/>
+          <w:szCs w:val="18"/>
+        </w:rPr>
+        <w:t xml:space="preserve"> location B.</w:t>
+      </w:r>
+      <w:r>
+        <w:rPr>
+          <w:rFonts w:ascii="Verdana" w:hAnsi="Verdana" w:cs="Verdana"/>
+          <w:sz w:val="18"/>
+          <w:szCs w:val="18"/>
+        </w:rPr>
+        <w:br/>
+      </w:r>
+    </w:p>
+    <w:p>
+      <w:pPr>
+        <w:pStyle w:val="a5"/>
+        <w:numPr>
+          <w:ilvl w:val="0"/>
+          <w:numId w:val="2"/>
+        </w:numPr>
+        <w:rPr>
+          <w:rFonts w:ascii="Verdana" w:hAnsi="Verdana" w:cs="Verdana"/>
+          <w:sz w:val="18"/>
+          <w:szCs w:val="18"/>
+        </w:rPr>
+      </w:pPr>
+      <w:r>
+        <w:rPr>
+          <w:rFonts w:ascii="Verdana" w:hAnsi="Verdana" w:cs="Verdana"/>
+          <w:i/>
+          <w:iCs/>
+          <w:sz w:val="18"/>
+          <w:szCs w:val="18"/>
+        </w:rPr>
+        <w:t>GetMoodFrequency</w:t>
+      </w:r>
+      <w:r>
+        <w:rPr>
+          <w:rFonts w:ascii="Verdana" w:hAnsi="Verdana" w:cs="Verdana"/>
+          <w:sz w:val="18"/>
+          <w:szCs w:val="18"/>
+        </w:rPr>
+        <w:t xml:space="preserve"> r</w:t>
+      </w:r>
+      <w:r>
+        <w:rPr>
+          <w:rFonts w:ascii="Verdana" w:hAnsi="Verdana" w:cs="Verdana"/>
+          <w:sz w:val="18"/>
+          <w:szCs w:val="18"/>
+        </w:rPr>
+        <w:t>eturn</w:t>
+      </w:r>
+      <w:r>
+        <w:rPr>
+          <w:rFonts w:ascii="Verdana" w:hAnsi="Verdana" w:cs="Verdana"/>
+          <w:sz w:val="18"/>
+          <w:szCs w:val="18"/>
+        </w:rPr>
+        <w:t>s</w:t>
+      </w:r>
+      <w:r>
+        <w:rPr>
+          <w:rFonts w:ascii="Verdana" w:hAnsi="Verdana" w:cs="Verdana"/>
+          <w:sz w:val="18"/>
+          <w:szCs w:val="18"/>
+        </w:rPr>
+        <w:t xml:space="preserve"> frequency(count) </w:t>
+      </w:r>
+      <w:r>
+        <w:rPr>
+          <w:rFonts w:ascii="Verdana" w:hAnsi="Verdana" w:cs="Verdana"/>
+          <w:sz w:val="18"/>
+          <w:szCs w:val="18"/>
+        </w:rPr>
+        <w:t xml:space="preserve">data </w:t>
+      </w:r>
+      <w:r>
+        <w:rPr>
+          <w:rFonts w:ascii="Verdana" w:hAnsi="Verdana" w:cs="Verdana"/>
+          <w:sz w:val="18"/>
+          <w:szCs w:val="18"/>
+        </w:rPr>
+        <w:t>for all locations. If this user has never visited the location, the count will be 0.</w:t>
+      </w:r>
+      <w:r>
+        <w:rPr>
+          <w:rFonts w:ascii="Verdana" w:hAnsi="Verdana" w:cs="Verdana"/>
+          <w:sz w:val="18"/>
+          <w:szCs w:val="18"/>
+        </w:rPr>
+        <w:br/>
+      </w:r>
+    </w:p>
+    <w:p>
+      <w:pPr>
+        <w:pStyle w:val="a5"/>
+        <w:numPr>
+          <w:ilvl w:val="0"/>
+          <w:numId w:val="2"/>
+        </w:numPr>
+        <w:rPr>
+          <w:rFonts w:ascii="Verdana" w:hAnsi="Verdana" w:cs="Verdana"/>
+          <w:sz w:val="18"/>
+          <w:szCs w:val="18"/>
+        </w:rPr>
+      </w:pPr>
+      <w:r>
+        <w:rPr>
+          <w:rFonts w:ascii="Verdana" w:hAnsi="Verdana" w:cs="Verdana"/>
+          <w:i/>
+          <w:iCs/>
+          <w:sz w:val="18"/>
+          <w:szCs w:val="18"/>
+        </w:rPr>
+        <w:t xml:space="preserve">tblMoods.Weight </w:t>
+      </w:r>
+      <w:r>
+        <w:rPr>
+          <w:rFonts w:ascii="Verdana" w:hAnsi="Verdana" w:cs="Verdana"/>
+          <w:sz w:val="18"/>
+          <w:szCs w:val="18"/>
+        </w:rPr>
+        <w:t xml:space="preserve">value for Happy is 1. -1 for Sad and 0 for Neutral. </w:t>
+      </w:r>
+      <w:r>
+        <w:rPr>
+          <w:rFonts w:ascii="Verdana" w:hAnsi="Verdana" w:cs="Verdana"/>
+          <w:sz w:val="18"/>
+          <w:szCs w:val="18"/>
+        </w:rPr>
+        <w:br/>
+      </w:r>
+    </w:p>
+    <w:p>
+      <w:pPr>
+        <w:pStyle w:val="a5"/>
+        <w:numPr>
+          <w:ilvl w:val="0"/>
+          <w:numId w:val="2"/>
+        </w:numPr>
+        <w:rPr>
+          <w:rFonts w:ascii="Verdana" w:hAnsi="Verdana" w:cs="Verdana"/>
+          <w:sz w:val="18"/>
+          <w:szCs w:val="18"/>
+        </w:rPr>
+      </w:pPr>
+      <w:r>
+        <w:rPr>
+          <w:rFonts w:ascii="Verdana" w:hAnsi="Verdana" w:cs="Verdana"/>
+          <w:i/>
+          <w:iCs/>
+          <w:sz w:val="18"/>
+          <w:szCs w:val="18"/>
+        </w:rPr>
+        <w:t>PostMood</w:t>
+      </w:r>
+      <w:r>
+        <w:rPr>
+          <w:rFonts w:ascii="Verdana" w:hAnsi="Verdana" w:cs="Verdana"/>
+          <w:sz w:val="18"/>
+          <w:szCs w:val="18"/>
+        </w:rPr>
+        <w:t xml:space="preserve"> API accepts UserID, MoodID, LocationID. </w:t>
+      </w:r>
+    </w:p>
+    <w:p>
+      <w:pPr>
+        <w:rPr>
+          <w:rFonts w:ascii="Verdana" w:hAnsi="Verdana" w:cs="Verdana"/>
+          <w:sz w:val="18"/>
+          <w:szCs w:val="18"/>
+        </w:rPr>
+      </w:pPr>
+    </w:p>
+    <w:p>
+      <w:pPr>
+        <w:rPr>
+          <w:rFonts w:ascii="Verdana" w:hAnsi="Verdana" w:cs="Verdana"/>
+          <w:b/>
+          <w:bCs/>
+          <w:sz w:val="24"/>
+          <w:szCs w:val="24"/>
+        </w:rPr>
+      </w:pPr>
+      <w:r>
+        <w:rPr>
+          <w:rFonts w:ascii="Verdana" w:hAnsi="Verdana" w:cs="Verdana"/>
+          <w:b/>
+          <w:bCs/>
+          <w:sz w:val="24"/>
+          <w:szCs w:val="24"/>
+        </w:rPr>
+        <w:t>Implementa</w:t>
+      </w:r>
+      <w:r>
+        <w:rPr>
+          <w:rFonts w:ascii="Verdana" w:hAnsi="Verdana" w:cs="Verdana"/>
+          <w:b/>
+          <w:bCs/>
+          <w:sz w:val="24"/>
+          <w:szCs w:val="24"/>
+        </w:rPr>
+        <w:t>t</w:t>
+      </w:r>
+      <w:r>
+        <w:rPr>
+          <w:rFonts w:ascii="Verdana" w:hAnsi="Verdana" w:cs="Verdana"/>
+          <w:b/>
+          <w:bCs/>
+          <w:sz w:val="24"/>
+          <w:szCs w:val="24"/>
+        </w:rPr>
+        <w:t>ions</w:t>
+      </w:r>
+    </w:p>
+    <w:p>
+      <w:pPr>
+        <w:pStyle w:val="a5"/>
+        <w:numPr>
+          <w:ilvl w:val="0"/>
+          <w:numId w:val="6"/>
+        </w:numPr>
+        <w:rPr>
+          <w:rFonts w:ascii="Verdana" w:hAnsi="Verdana" w:cs="Verdana"/>
+          <w:sz w:val="18"/>
+          <w:szCs w:val="18"/>
+        </w:rPr>
+      </w:pPr>
+      <w:r>
+        <w:rPr>
+          <w:rFonts w:ascii="Verdana" w:hAnsi="Verdana" w:cs="Verdana"/>
+          <w:sz w:val="18"/>
+          <w:szCs w:val="18"/>
+        </w:rPr>
+        <w:t>MS .NET Core 6 API project was used to implement these APIs in C#.</w:t>
+      </w:r>
+    </w:p>
+    <w:p>
+      <w:pPr>
+        <w:pStyle w:val="a5"/>
+        <w:numPr>
+          <w:ilvl w:val="0"/>
+          <w:numId w:val="6"/>
+        </w:numPr>
+        <w:rPr>
+          <w:rFonts w:ascii="Verdana" w:hAnsi="Verdana" w:cs="Verdana"/>
+          <w:sz w:val="18"/>
+          <w:szCs w:val="18"/>
+        </w:rPr>
+      </w:pPr>
+      <w:r>
+        <w:rPr>
+          <w:rFonts w:ascii="Verdana" w:hAnsi="Verdana" w:cs="Verdana"/>
+          <w:sz w:val="18"/>
+          <w:szCs w:val="18"/>
+        </w:rPr>
+        <w:t xml:space="preserve">MS SQL, version </w:t>
+      </w:r>
+      <w:r>
+        <w:rPr>
+          <w:rFonts w:ascii="Verdana" w:hAnsi="Verdana" w:cs="Verdana"/>
+          <w:sz w:val="18"/>
+          <w:szCs w:val="18"/>
+        </w:rPr>
+        <w:t>Microsoft SQL Server 2019 (RTM) - 15.0.2000.5</w:t>
+      </w:r>
+      <w:r>
+        <w:rPr>
+          <w:rFonts w:ascii="Verdana" w:hAnsi="Verdana" w:cs="Verdana"/>
+          <w:sz w:val="18"/>
+          <w:szCs w:val="18"/>
+        </w:rPr>
+        <w:t xml:space="preserve"> was used to store initial sample data.</w:t>
+      </w:r>
+    </w:p>
+    <w:p>
+      <w:pPr>
+        <w:pStyle w:val="a5"/>
+        <w:numPr>
+          <w:ilvl w:val="0"/>
+          <w:numId w:val="6"/>
+        </w:numPr>
+        <w:rPr>
+          <w:rFonts w:ascii="Verdana" w:hAnsi="Verdana" w:cs="Verdana"/>
+          <w:sz w:val="18"/>
+          <w:szCs w:val="18"/>
+        </w:rPr>
+      </w:pPr>
+      <w:r>
+        <w:rPr>
+          <w:rFonts w:ascii="Verdana" w:hAnsi="Verdana" w:cs="Verdana"/>
+          <w:sz w:val="18"/>
+          <w:szCs w:val="18"/>
+        </w:rPr>
+        <w:t>JWT</w:t>
+      </w:r>
+      <w:r>
+        <w:rPr>
+          <w:rFonts w:ascii="Verdana" w:hAnsi="Verdana" w:cs="Verdana"/>
+          <w:sz w:val="18"/>
+          <w:szCs w:val="18"/>
+        </w:rPr>
+        <w:t xml:space="preserve"> generated using Hmac-Sha256</w:t>
+      </w:r>
+      <w:r>
+        <w:rPr>
+          <w:rFonts w:ascii="Verdana" w:hAnsi="Verdana" w:cs="Verdana"/>
+          <w:sz w:val="18"/>
+          <w:szCs w:val="18"/>
+        </w:rPr>
+        <w:t xml:space="preserve"> is used to authorize a request.</w:t>
+      </w:r>
+    </w:p>
+    <w:p>
+      <w:pPr>
+        <w:pStyle w:val="a5"/>
+        <w:numPr>
+          <w:ilvl w:val="0"/>
+          <w:numId w:val="6"/>
+        </w:numPr>
+        <w:rPr>
+          <w:rFonts w:ascii="Verdana" w:hAnsi="Verdana" w:cs="Verdana"/>
+          <w:sz w:val="18"/>
+          <w:szCs w:val="18"/>
+        </w:rPr>
+      </w:pPr>
+      <w:r>
+        <w:rPr>
+          <w:rFonts w:ascii="Verdana" w:hAnsi="Verdana" w:cs="Verdana"/>
+          <w:sz w:val="18"/>
+          <w:szCs w:val="18"/>
+        </w:rPr>
+        <w:t xml:space="preserve">NUnit </w:t>
+      </w:r>
+      <w:r>
+        <w:rPr>
+          <w:rFonts w:ascii="Verdana" w:hAnsi="Verdana" w:cs="Verdana"/>
+          <w:sz w:val="18"/>
+          <w:szCs w:val="18"/>
+        </w:rPr>
+        <w:t>was used to</w:t>
+      </w:r>
+      <w:r>
+        <w:rPr>
+          <w:rFonts w:ascii="Verdana" w:hAnsi="Verdana" w:cs="Verdana"/>
+          <w:sz w:val="18"/>
+          <w:szCs w:val="18"/>
+        </w:rPr>
+        <w:t xml:space="preserve"> test business logic.</w:t>
+      </w:r>
+    </w:p>
+    <w:p>
+      <w:pPr>
+        <w:pStyle w:val="a5"/>
+        <w:numPr>
+          <w:ilvl w:val="0"/>
+          <w:numId w:val="6"/>
+        </w:numPr>
+        <w:rPr>
+          <w:rFonts w:ascii="Verdana" w:hAnsi="Verdana" w:cs="Verdana"/>
+          <w:sz w:val="18"/>
+          <w:szCs w:val="18"/>
+        </w:rPr>
+      </w:pPr>
+      <w:r>
+        <w:rPr>
+          <w:rFonts w:ascii="Verdana" w:hAnsi="Verdana" w:cs="Verdana"/>
+          <w:sz w:val="18"/>
+          <w:szCs w:val="18"/>
+        </w:rPr>
+        <w:t>NUnit test cases call the actual API’s method in the controller. Some NUnit test cases connect to SQL and use the data in SQL to validate test cases.</w:t>
+      </w:r>
+    </w:p>
+    <w:p>
+      <w:pPr>
+        <w:pStyle w:val="a5"/>
+        <w:numPr>
+          <w:ilvl w:val="0"/>
+          <w:numId w:val="6"/>
+        </w:numPr>
+        <w:rPr>
+          <w:rFonts w:ascii="Verdana" w:hAnsi="Verdana" w:cs="Verdana"/>
+          <w:sz w:val="18"/>
+          <w:szCs w:val="18"/>
+        </w:rPr>
+      </w:pPr>
+      <w:r>
+        <w:rPr>
+          <w:rFonts w:ascii="Verdana" w:hAnsi="Verdana" w:cs="Verdana"/>
+          <w:sz w:val="18"/>
+          <w:szCs w:val="18"/>
+        </w:rPr>
+        <w:lastRenderedPageBreak/>
+        <w:t xml:space="preserve">“Administrator” role is required to invoke PostMood, GetMoodFrequency and GetClosestHappyLocation API. “UserA” in tblUsers is the only user </w:t>
+      </w:r>
+      <w:r>
+        <w:rPr>
+          <w:rFonts w:ascii="Verdana" w:hAnsi="Verdana" w:cs="Verdana" w:hint="eastAsia"/>
+          <w:sz w:val="18"/>
+          <w:szCs w:val="18"/>
+        </w:rPr>
+        <w:t>w</w:t>
+      </w:r>
+      <w:r>
+        <w:rPr>
+          <w:rFonts w:ascii="Verdana" w:hAnsi="Verdana" w:cs="Verdana"/>
+          <w:sz w:val="18"/>
+          <w:szCs w:val="18"/>
+        </w:rPr>
+        <w:t xml:space="preserve">ith the “Administrator” role. </w:t>
+      </w:r>
+      <w:r>
+        <w:rPr>
+          <w:rFonts w:ascii="Verdana" w:hAnsi="Verdana" w:cs="Verdana"/>
+          <w:sz w:val="18"/>
+          <w:szCs w:val="18"/>
+        </w:rPr>
+        <w:t>Therefore, only UserA’s JWT can be used to invoke</w:t>
+      </w:r>
+      <w:r>
+        <w:rPr>
+          <w:rFonts w:ascii="Verdana" w:hAnsi="Verdana" w:cs="Verdana"/>
+          <w:sz w:val="18"/>
+          <w:szCs w:val="18"/>
+        </w:rPr>
+        <w:t xml:space="preserve"> those APIs</w:t>
+      </w:r>
+      <w:r>
+        <w:rPr>
+          <w:rFonts w:ascii="Verdana" w:hAnsi="Verdana" w:cs="Verdana"/>
+          <w:sz w:val="18"/>
+          <w:szCs w:val="18"/>
+        </w:rPr>
+        <w:t>. Any other user’s JWT will throw 403 Forbidden error. Any invalid JWT will throw 401 Unauthorized error.</w:t>
+      </w:r>
+    </w:p>
+    <w:p>
+      <w:pPr>
+        <w:rPr>
+          <w:rFonts w:ascii="Verdana" w:hAnsi="Verdana" w:cs="Verdana"/>
+          <w:b/>
+          <w:bCs/>
+          <w:sz w:val="24"/>
+          <w:szCs w:val="24"/>
+        </w:rPr>
+      </w:pPr>
+    </w:p>
+    <w:p>
+      <w:pPr>
+        <w:rPr>
+          <w:rFonts w:ascii="Verdana" w:hAnsi="Verdana" w:cs="Verdana"/>
+          <w:b/>
+          <w:bCs/>
+          <w:sz w:val="24"/>
+          <w:szCs w:val="24"/>
+        </w:rPr>
+      </w:pPr>
+      <w:r>
+        <w:rPr>
+          <w:rFonts w:ascii="Verdana" w:hAnsi="Verdana" w:cs="Verdana"/>
+          <w:b/>
+          <w:bCs/>
+          <w:sz w:val="24"/>
+          <w:szCs w:val="24"/>
+        </w:rPr>
+        <w:t>Screenshot</w:t>
+      </w:r>
+    </w:p>
+    <w:p>
+      <w:pPr>
+        <w:rPr>
+          <w:rFonts w:ascii="Verdana" w:hAnsi="Verdana" w:cs="Verdana"/>
+          <w:sz w:val="18"/>
+          <w:szCs w:val="18"/>
+        </w:rPr>
+      </w:pPr>
+      <w:r>
+        <w:rPr>
+          <w:noProof/>
+        </w:rPr>
+        <w:drawing>
+          <wp:inline distT="0" distB="0" distL="0" distR="0" wp14:anchorId="1CC3BC67" wp14:editId="1C1F74AA">
+            <wp:extent cx="5943600" cy="4080510"/>
+            <wp:effectExtent l="0" t="0" r="0" b="0"/>
+            <wp:docPr id="1" name="그림 1"/>
             <wp:cNvGraphicFramePr>
               <a:graphicFrameLocks xmlns:a="http://schemas.openxmlformats.org/drawingml/2006/main" noChangeAspect="1"/>
             </wp:cNvGraphicFramePr>
@@ -1746,992 +2101,6 @@
                   <pic:spPr>
                     <a:xfrm>
                       <a:off x="0" y="0"/>
-                      <a:ext cx="4020033" cy="3383528"/>
-                    </a:xfrm>
-                    <a:prstGeom prst="rect">
-                      <a:avLst/>
-                    </a:prstGeom>
-                  </pic:spPr>
-                </pic:pic>
-              </a:graphicData>
-            </a:graphic>
-          </wp:inline>
-        </w:drawing>
-      </w:r>
-      <w:r>
-        <w:rPr>
-          <w:rFonts w:ascii="Verdana" w:hAnsi="Verdana" w:cs="Verdana"/>
-          <w:sz w:val="18"/>
-          <w:szCs w:val="18"/>
-        </w:rPr>
-        <w:br/>
-      </w:r>
-    </w:p>
-    <w:p>
-      <w:pPr>
-        <w:pStyle w:val="a5"/>
-        <w:numPr>
-          <w:ilvl w:val="0"/>
-          <w:numId w:val="2"/>
-        </w:numPr>
-        <w:rPr>
-          <w:rFonts w:ascii="Verdana" w:hAnsi="Verdana" w:cs="Verdana"/>
-          <w:sz w:val="18"/>
-          <w:szCs w:val="18"/>
-        </w:rPr>
-      </w:pPr>
-      <w:r>
-        <w:rPr>
-          <w:rFonts w:ascii="Verdana" w:hAnsi="Verdana" w:cs="Verdana"/>
-          <w:sz w:val="18"/>
-          <w:szCs w:val="18"/>
-        </w:rPr>
-        <w:t>If distance</w:t>
-      </w:r>
-      <w:r>
-        <w:rPr>
-          <w:rFonts w:ascii="Verdana" w:hAnsi="Verdana" w:cs="Verdana"/>
-          <w:sz w:val="18"/>
-          <w:szCs w:val="18"/>
-        </w:rPr>
-        <w:t xml:space="preserve"> from a location </w:t>
-      </w:r>
-      <w:r>
-        <w:rPr>
-          <w:rFonts w:ascii="Verdana" w:hAnsi="Verdana" w:cs="Verdana"/>
-          <w:sz w:val="18"/>
-          <w:szCs w:val="18"/>
-        </w:rPr>
-        <w:t>is the same</w:t>
-      </w:r>
-      <w:r>
-        <w:rPr>
-          <w:rFonts w:ascii="Verdana" w:hAnsi="Verdana" w:cs="Verdana"/>
-          <w:sz w:val="18"/>
-          <w:szCs w:val="18"/>
-        </w:rPr>
-        <w:t xml:space="preserve"> for multiple locations</w:t>
-      </w:r>
-      <w:r>
-        <w:rPr>
-          <w:rFonts w:ascii="Verdana" w:hAnsi="Verdana" w:cs="Verdana"/>
-          <w:sz w:val="18"/>
-          <w:szCs w:val="18"/>
-        </w:rPr>
-        <w:t xml:space="preserve">, </w:t>
-      </w:r>
-      <w:proofErr w:type="spellStart"/>
-      <w:r>
-        <w:rPr>
-          <w:rFonts w:ascii="Verdana" w:hAnsi="Verdana" w:cs="Verdana"/>
-          <w:i/>
-          <w:iCs/>
-          <w:sz w:val="18"/>
-          <w:szCs w:val="18"/>
-        </w:rPr>
-        <w:t>GetClosestHappyLocation</w:t>
-      </w:r>
-      <w:proofErr w:type="spellEnd"/>
-      <w:r>
-        <w:rPr>
-          <w:rFonts w:ascii="Verdana" w:hAnsi="Verdana" w:cs="Verdana"/>
-          <w:sz w:val="18"/>
-          <w:szCs w:val="18"/>
-        </w:rPr>
-        <w:t xml:space="preserve"> </w:t>
-      </w:r>
-      <w:r>
-        <w:rPr>
-          <w:rFonts w:ascii="Verdana" w:hAnsi="Verdana" w:cs="Verdana"/>
-          <w:sz w:val="18"/>
-          <w:szCs w:val="18"/>
-        </w:rPr>
-        <w:t>return</w:t>
-      </w:r>
-      <w:r>
-        <w:rPr>
-          <w:rFonts w:ascii="Verdana" w:hAnsi="Verdana" w:cs="Verdana"/>
-          <w:sz w:val="18"/>
-          <w:szCs w:val="18"/>
-        </w:rPr>
-        <w:t>s</w:t>
-      </w:r>
-      <w:r>
-        <w:rPr>
-          <w:rFonts w:ascii="Verdana" w:hAnsi="Verdana" w:cs="Verdana"/>
-          <w:sz w:val="18"/>
-          <w:szCs w:val="18"/>
-        </w:rPr>
-        <w:t xml:space="preserve"> the location with higher happy score.</w:t>
-      </w:r>
-      <w:r>
-        <w:rPr>
-          <w:rFonts w:ascii="Verdana" w:hAnsi="Verdana" w:cs="Verdana"/>
-          <w:sz w:val="18"/>
-          <w:szCs w:val="18"/>
-        </w:rPr>
-        <w:t xml:space="preserve"> For example, let’s say we want to find the closest happy location from A where the user is currently at. A to C is 4 because (3-</w:t>
-      </w:r>
-      <w:proofErr w:type="gramStart"/>
-      <w:r>
-        <w:rPr>
-          <w:rFonts w:ascii="Verdana" w:hAnsi="Verdana" w:cs="Verdana"/>
-          <w:sz w:val="18"/>
-          <w:szCs w:val="18"/>
-        </w:rPr>
-        <w:t>2)+(</w:t>
-      </w:r>
-      <w:proofErr w:type="gramEnd"/>
-      <w:r>
-        <w:rPr>
-          <w:rFonts w:ascii="Verdana" w:hAnsi="Verdana" w:cs="Verdana"/>
-          <w:sz w:val="18"/>
-          <w:szCs w:val="18"/>
-        </w:rPr>
-        <w:t xml:space="preserve">3-0). A to B is 5. A to D is 7 and A to E is 4. The distance between A to C and A to E are the same. In this case, we will calculate happy score for the user for both locations. This API returns C because the happy score for C is 4 while the happy score for E is 3 for the same user. </w:t>
-      </w:r>
-      <w:r>
-        <w:rPr>
-          <w:rFonts w:ascii="Verdana" w:hAnsi="Verdana" w:cs="Verdana"/>
-          <w:sz w:val="18"/>
-          <w:szCs w:val="18"/>
-        </w:rPr>
-        <w:br/>
-      </w:r>
-    </w:p>
-    <w:p>
-      <w:pPr>
-        <w:pStyle w:val="a5"/>
-        <w:numPr>
-          <w:ilvl w:val="0"/>
-          <w:numId w:val="2"/>
-        </w:numPr>
-        <w:rPr>
-          <w:rFonts w:ascii="Verdana" w:hAnsi="Verdana" w:cs="Verdana"/>
-          <w:sz w:val="18"/>
-          <w:szCs w:val="18"/>
-        </w:rPr>
-      </w:pPr>
-      <w:proofErr w:type="spellStart"/>
-      <w:r>
-        <w:rPr>
-          <w:rFonts w:ascii="Verdana" w:hAnsi="Verdana" w:cs="Verdana"/>
-          <w:i/>
-          <w:iCs/>
-          <w:sz w:val="18"/>
-          <w:szCs w:val="18"/>
-        </w:rPr>
-        <w:t>GetClosestHappyLocation</w:t>
-      </w:r>
-      <w:proofErr w:type="spellEnd"/>
-      <w:r>
-        <w:rPr>
-          <w:rFonts w:ascii="Verdana" w:hAnsi="Verdana" w:cs="Verdana"/>
-          <w:i/>
-          <w:iCs/>
-          <w:sz w:val="18"/>
-          <w:szCs w:val="18"/>
-        </w:rPr>
-        <w:t xml:space="preserve"> </w:t>
-      </w:r>
-      <w:r>
-        <w:rPr>
-          <w:rFonts w:ascii="Verdana" w:hAnsi="Verdana" w:cs="Verdana"/>
-          <w:sz w:val="18"/>
-          <w:szCs w:val="18"/>
-        </w:rPr>
-        <w:t xml:space="preserve">does not necessary return the location the user was most happy. For example, let’s say user 1 was most happy was at location A but was less happy at location B. Let’s say the user is at location C. Location B is closer to location C than location A. Then, the API </w:t>
-      </w:r>
-      <w:proofErr w:type="gramStart"/>
-      <w:r>
-        <w:rPr>
-          <w:rFonts w:ascii="Verdana" w:hAnsi="Verdana" w:cs="Verdana"/>
-          <w:sz w:val="18"/>
-          <w:szCs w:val="18"/>
-        </w:rPr>
-        <w:t>returns</w:t>
-      </w:r>
-      <w:proofErr w:type="gramEnd"/>
-      <w:r>
-        <w:rPr>
-          <w:rFonts w:ascii="Verdana" w:hAnsi="Verdana" w:cs="Verdana"/>
-          <w:sz w:val="18"/>
-          <w:szCs w:val="18"/>
-        </w:rPr>
-        <w:t xml:space="preserve"> location B.</w:t>
-      </w:r>
-      <w:r>
-        <w:rPr>
-          <w:rFonts w:ascii="Verdana" w:hAnsi="Verdana" w:cs="Verdana"/>
-          <w:sz w:val="18"/>
-          <w:szCs w:val="18"/>
-        </w:rPr>
-        <w:br/>
-      </w:r>
-    </w:p>
-    <w:p>
-      <w:pPr>
-        <w:pStyle w:val="a5"/>
-        <w:numPr>
-          <w:ilvl w:val="0"/>
-          <w:numId w:val="2"/>
-        </w:numPr>
-        <w:rPr>
-          <w:rFonts w:ascii="Verdana" w:hAnsi="Verdana" w:cs="Verdana"/>
-          <w:sz w:val="18"/>
-          <w:szCs w:val="18"/>
-        </w:rPr>
-      </w:pPr>
-      <w:proofErr w:type="spellStart"/>
-      <w:r>
-        <w:rPr>
-          <w:rFonts w:ascii="Verdana" w:hAnsi="Verdana" w:cs="Verdana"/>
-          <w:i/>
-          <w:iCs/>
-          <w:sz w:val="18"/>
-          <w:szCs w:val="18"/>
-        </w:rPr>
-        <w:t>GetMoodFrequency</w:t>
-      </w:r>
-      <w:proofErr w:type="spellEnd"/>
-      <w:r>
-        <w:rPr>
-          <w:rFonts w:ascii="Verdana" w:hAnsi="Verdana" w:cs="Verdana"/>
-          <w:sz w:val="18"/>
-          <w:szCs w:val="18"/>
-        </w:rPr>
-        <w:t xml:space="preserve"> r</w:t>
-      </w:r>
-      <w:r>
-        <w:rPr>
-          <w:rFonts w:ascii="Verdana" w:hAnsi="Verdana" w:cs="Verdana"/>
-          <w:sz w:val="18"/>
-          <w:szCs w:val="18"/>
-        </w:rPr>
-        <w:t>eturn</w:t>
-      </w:r>
-      <w:r>
-        <w:rPr>
-          <w:rFonts w:ascii="Verdana" w:hAnsi="Verdana" w:cs="Verdana"/>
-          <w:sz w:val="18"/>
-          <w:szCs w:val="18"/>
-        </w:rPr>
-        <w:t>s</w:t>
-      </w:r>
-      <w:r>
-        <w:rPr>
-          <w:rFonts w:ascii="Verdana" w:hAnsi="Verdana" w:cs="Verdana"/>
-          <w:sz w:val="18"/>
-          <w:szCs w:val="18"/>
-        </w:rPr>
-        <w:t xml:space="preserve"> frequency(count) </w:t>
-      </w:r>
-      <w:r>
-        <w:rPr>
-          <w:rFonts w:ascii="Verdana" w:hAnsi="Verdana" w:cs="Verdana"/>
-          <w:sz w:val="18"/>
-          <w:szCs w:val="18"/>
-        </w:rPr>
-        <w:t xml:space="preserve">data </w:t>
-      </w:r>
-      <w:r>
-        <w:rPr>
-          <w:rFonts w:ascii="Verdana" w:hAnsi="Verdana" w:cs="Verdana"/>
-          <w:sz w:val="18"/>
-          <w:szCs w:val="18"/>
-        </w:rPr>
-        <w:t>for all locations. If this user has never visited the location, the count will be 0.</w:t>
-      </w:r>
-      <w:r>
-        <w:rPr>
-          <w:rFonts w:ascii="Verdana" w:hAnsi="Verdana" w:cs="Verdana"/>
-          <w:sz w:val="18"/>
-          <w:szCs w:val="18"/>
-        </w:rPr>
-        <w:br/>
-      </w:r>
-    </w:p>
-    <w:p>
-      <w:pPr>
-        <w:pStyle w:val="a5"/>
-        <w:numPr>
-          <w:ilvl w:val="0"/>
-          <w:numId w:val="2"/>
-        </w:numPr>
-        <w:rPr>
-          <w:rFonts w:ascii="Verdana" w:hAnsi="Verdana" w:cs="Verdana"/>
-          <w:sz w:val="18"/>
-          <w:szCs w:val="18"/>
-        </w:rPr>
-      </w:pPr>
-      <w:proofErr w:type="spellStart"/>
-      <w:r>
-        <w:rPr>
-          <w:rFonts w:ascii="Verdana" w:hAnsi="Verdana" w:cs="Verdana"/>
-          <w:i/>
-          <w:iCs/>
-          <w:sz w:val="18"/>
-          <w:szCs w:val="18"/>
-        </w:rPr>
-        <w:t>tblMoods.Weight</w:t>
-      </w:r>
-      <w:proofErr w:type="spellEnd"/>
-      <w:r>
-        <w:rPr>
-          <w:rFonts w:ascii="Verdana" w:hAnsi="Verdana" w:cs="Verdana"/>
-          <w:i/>
-          <w:iCs/>
-          <w:sz w:val="18"/>
-          <w:szCs w:val="18"/>
-        </w:rPr>
-        <w:t xml:space="preserve"> </w:t>
-      </w:r>
-      <w:r>
-        <w:rPr>
-          <w:rFonts w:ascii="Verdana" w:hAnsi="Verdana" w:cs="Verdana"/>
-          <w:sz w:val="18"/>
-          <w:szCs w:val="18"/>
-        </w:rPr>
-        <w:t xml:space="preserve">value for Happy is 1. -1 for Sad and 0 for Neutral. </w:t>
-      </w:r>
-      <w:r>
-        <w:rPr>
-          <w:rFonts w:ascii="Verdana" w:hAnsi="Verdana" w:cs="Verdana"/>
-          <w:sz w:val="18"/>
-          <w:szCs w:val="18"/>
-        </w:rPr>
-        <w:br/>
-      </w:r>
-    </w:p>
-    <w:p>
-      <w:pPr>
-        <w:pStyle w:val="a5"/>
-        <w:numPr>
-          <w:ilvl w:val="0"/>
-          <w:numId w:val="2"/>
-        </w:numPr>
-        <w:rPr>
-          <w:rFonts w:ascii="Verdana" w:hAnsi="Verdana" w:cs="Verdana"/>
-          <w:sz w:val="18"/>
-          <w:szCs w:val="18"/>
-        </w:rPr>
-      </w:pPr>
-      <w:proofErr w:type="spellStart"/>
-      <w:r>
-        <w:rPr>
-          <w:rFonts w:ascii="Verdana" w:hAnsi="Verdana" w:cs="Verdana"/>
-          <w:i/>
-          <w:iCs/>
-          <w:sz w:val="18"/>
-          <w:szCs w:val="18"/>
-        </w:rPr>
-        <w:t>PostMood</w:t>
-      </w:r>
-      <w:proofErr w:type="spellEnd"/>
-      <w:r>
-        <w:rPr>
-          <w:rFonts w:ascii="Verdana" w:hAnsi="Verdana" w:cs="Verdana"/>
-          <w:sz w:val="18"/>
-          <w:szCs w:val="18"/>
-        </w:rPr>
-        <w:t xml:space="preserve"> API accepts </w:t>
-      </w:r>
-      <w:proofErr w:type="spellStart"/>
-      <w:r>
-        <w:rPr>
-          <w:rFonts w:ascii="Verdana" w:hAnsi="Verdana" w:cs="Verdana"/>
-          <w:sz w:val="18"/>
-          <w:szCs w:val="18"/>
-        </w:rPr>
-        <w:t>UserID</w:t>
-      </w:r>
-      <w:proofErr w:type="spellEnd"/>
-      <w:r>
-        <w:rPr>
-          <w:rFonts w:ascii="Verdana" w:hAnsi="Verdana" w:cs="Verdana"/>
-          <w:sz w:val="18"/>
-          <w:szCs w:val="18"/>
-        </w:rPr>
-        <w:t xml:space="preserve">, </w:t>
-      </w:r>
-      <w:proofErr w:type="spellStart"/>
-      <w:r>
-        <w:rPr>
-          <w:rFonts w:ascii="Verdana" w:hAnsi="Verdana" w:cs="Verdana"/>
-          <w:sz w:val="18"/>
-          <w:szCs w:val="18"/>
-        </w:rPr>
-        <w:t>MoodID</w:t>
-      </w:r>
-      <w:proofErr w:type="spellEnd"/>
-      <w:r>
-        <w:rPr>
-          <w:rFonts w:ascii="Verdana" w:hAnsi="Verdana" w:cs="Verdana"/>
-          <w:sz w:val="18"/>
-          <w:szCs w:val="18"/>
-        </w:rPr>
-        <w:t xml:space="preserve">, </w:t>
-      </w:r>
-      <w:proofErr w:type="spellStart"/>
-      <w:r>
-        <w:rPr>
-          <w:rFonts w:ascii="Verdana" w:hAnsi="Verdana" w:cs="Verdana"/>
-          <w:sz w:val="18"/>
-          <w:szCs w:val="18"/>
-        </w:rPr>
-        <w:t>LocationID</w:t>
-      </w:r>
-      <w:proofErr w:type="spellEnd"/>
-      <w:r>
-        <w:rPr>
-          <w:rFonts w:ascii="Verdana" w:hAnsi="Verdana" w:cs="Verdana"/>
-          <w:sz w:val="18"/>
-          <w:szCs w:val="18"/>
-        </w:rPr>
-        <w:t xml:space="preserve">. </w:t>
-      </w:r>
-    </w:p>
-    <w:p>
-      <w:pPr>
-        <w:rPr>
-          <w:rFonts w:ascii="Verdana" w:hAnsi="Verdana" w:cs="Verdana"/>
-          <w:sz w:val="18"/>
-          <w:szCs w:val="18"/>
-        </w:rPr>
-      </w:pPr>
-    </w:p>
-    <w:p>
-      <w:pPr>
-        <w:rPr>
-          <w:rFonts w:ascii="Verdana" w:hAnsi="Verdana" w:cs="Verdana"/>
-          <w:b/>
-          <w:bCs/>
-          <w:sz w:val="24"/>
-          <w:szCs w:val="24"/>
-        </w:rPr>
-      </w:pPr>
-      <w:r>
-        <w:rPr>
-          <w:rFonts w:ascii="Verdana" w:hAnsi="Verdana" w:cs="Verdana"/>
-          <w:b/>
-          <w:bCs/>
-          <w:sz w:val="24"/>
-          <w:szCs w:val="24"/>
-        </w:rPr>
-        <w:t>Implementa</w:t>
-      </w:r>
-      <w:r>
-        <w:rPr>
-          <w:rFonts w:ascii="Verdana" w:hAnsi="Verdana" w:cs="Verdana"/>
-          <w:b/>
-          <w:bCs/>
-          <w:sz w:val="24"/>
-          <w:szCs w:val="24"/>
-        </w:rPr>
-        <w:t>t</w:t>
-      </w:r>
-      <w:r>
-        <w:rPr>
-          <w:rFonts w:ascii="Verdana" w:hAnsi="Verdana" w:cs="Verdana"/>
-          <w:b/>
-          <w:bCs/>
-          <w:sz w:val="24"/>
-          <w:szCs w:val="24"/>
-        </w:rPr>
-        <w:t>ions</w:t>
-      </w:r>
-    </w:p>
-    <w:p>
-      <w:pPr>
-        <w:pStyle w:val="a5"/>
-        <w:numPr>
-          <w:ilvl w:val="0"/>
-          <w:numId w:val="6"/>
-        </w:numPr>
-        <w:rPr>
-          <w:rFonts w:ascii="Verdana" w:hAnsi="Verdana" w:cs="Verdana"/>
-          <w:sz w:val="18"/>
-          <w:szCs w:val="18"/>
-        </w:rPr>
-      </w:pPr>
-      <w:r>
-        <w:rPr>
-          <w:rFonts w:ascii="Verdana" w:hAnsi="Verdana" w:cs="Verdana"/>
-          <w:sz w:val="18"/>
-          <w:szCs w:val="18"/>
-        </w:rPr>
-        <w:t>MS .NET Core 6 API project was used to implement these APIs in C#.</w:t>
-      </w:r>
-    </w:p>
-    <w:p>
-      <w:pPr>
-        <w:pStyle w:val="a5"/>
-        <w:numPr>
-          <w:ilvl w:val="0"/>
-          <w:numId w:val="6"/>
-        </w:numPr>
-        <w:rPr>
-          <w:rFonts w:ascii="Verdana" w:hAnsi="Verdana" w:cs="Verdana"/>
-          <w:sz w:val="18"/>
-          <w:szCs w:val="18"/>
-        </w:rPr>
-      </w:pPr>
-      <w:r>
-        <w:rPr>
-          <w:rFonts w:ascii="Verdana" w:hAnsi="Verdana" w:cs="Verdana"/>
-          <w:sz w:val="18"/>
-          <w:szCs w:val="18"/>
-        </w:rPr>
-        <w:t xml:space="preserve">MS SQL, version </w:t>
-      </w:r>
-      <w:r>
-        <w:rPr>
-          <w:rFonts w:ascii="Verdana" w:hAnsi="Verdana" w:cs="Verdana"/>
-          <w:sz w:val="18"/>
-          <w:szCs w:val="18"/>
-        </w:rPr>
-        <w:t>Microsoft SQL Server 2019 (RTM) - 15.0.2000.5</w:t>
-      </w:r>
-      <w:r>
-        <w:rPr>
-          <w:rFonts w:ascii="Verdana" w:hAnsi="Verdana" w:cs="Verdana"/>
-          <w:sz w:val="18"/>
-          <w:szCs w:val="18"/>
-        </w:rPr>
-        <w:t xml:space="preserve"> was used to store initial sample data.</w:t>
-      </w:r>
-    </w:p>
-    <w:p>
-      <w:pPr>
-        <w:pStyle w:val="a5"/>
-        <w:numPr>
-          <w:ilvl w:val="0"/>
-          <w:numId w:val="6"/>
-        </w:numPr>
-        <w:rPr>
-          <w:rFonts w:ascii="Verdana" w:hAnsi="Verdana" w:cs="Verdana"/>
-          <w:sz w:val="18"/>
-          <w:szCs w:val="18"/>
-        </w:rPr>
-      </w:pPr>
-      <w:r>
-        <w:rPr>
-          <w:rFonts w:ascii="Verdana" w:hAnsi="Verdana" w:cs="Verdana"/>
-          <w:sz w:val="18"/>
-          <w:szCs w:val="18"/>
-        </w:rPr>
-        <w:t>JWT</w:t>
-      </w:r>
-      <w:r>
-        <w:rPr>
-          <w:rFonts w:ascii="Verdana" w:hAnsi="Verdana" w:cs="Verdana"/>
-          <w:sz w:val="18"/>
-          <w:szCs w:val="18"/>
-        </w:rPr>
-        <w:t xml:space="preserve"> generated using </w:t>
-      </w:r>
-      <w:r>
-        <w:rPr>
-          <w:rFonts w:ascii="Verdana" w:hAnsi="Verdana" w:cs="Verdana"/>
-          <w:sz w:val="18"/>
-          <w:szCs w:val="18"/>
-        </w:rPr>
-        <w:t>Hmac</w:t>
-      </w:r>
-      <w:r>
-        <w:rPr>
-          <w:rFonts w:ascii="Verdana" w:hAnsi="Verdana" w:cs="Verdana"/>
-          <w:sz w:val="18"/>
-          <w:szCs w:val="18"/>
-        </w:rPr>
-        <w:t>-</w:t>
-      </w:r>
-      <w:r>
-        <w:rPr>
-          <w:rFonts w:ascii="Verdana" w:hAnsi="Verdana" w:cs="Verdana"/>
-          <w:sz w:val="18"/>
-          <w:szCs w:val="18"/>
-        </w:rPr>
-        <w:t>Sha256</w:t>
-      </w:r>
-      <w:r>
-        <w:rPr>
-          <w:rFonts w:ascii="Verdana" w:hAnsi="Verdana" w:cs="Verdana"/>
-          <w:sz w:val="18"/>
-          <w:szCs w:val="18"/>
-        </w:rPr>
-        <w:t xml:space="preserve"> is used to authorize a request.</w:t>
-      </w:r>
-    </w:p>
-    <w:p>
-      <w:pPr>
-        <w:pStyle w:val="a5"/>
-        <w:numPr>
-          <w:ilvl w:val="0"/>
-          <w:numId w:val="6"/>
-        </w:numPr>
-        <w:rPr>
-          <w:rFonts w:ascii="Verdana" w:hAnsi="Verdana" w:cs="Verdana"/>
-          <w:sz w:val="18"/>
-          <w:szCs w:val="18"/>
-        </w:rPr>
-      </w:pPr>
-      <w:proofErr w:type="spellStart"/>
-      <w:r>
-        <w:rPr>
-          <w:rFonts w:ascii="Verdana" w:hAnsi="Verdana" w:cs="Verdana"/>
-          <w:sz w:val="18"/>
-          <w:szCs w:val="18"/>
-        </w:rPr>
-        <w:t>NUnit</w:t>
-      </w:r>
-      <w:proofErr w:type="spellEnd"/>
-      <w:r>
-        <w:rPr>
-          <w:rFonts w:ascii="Verdana" w:hAnsi="Verdana" w:cs="Verdana"/>
-          <w:sz w:val="18"/>
-          <w:szCs w:val="18"/>
-        </w:rPr>
-        <w:t xml:space="preserve"> </w:t>
-      </w:r>
-      <w:r>
-        <w:rPr>
-          <w:rFonts w:ascii="Verdana" w:hAnsi="Verdana" w:cs="Verdana"/>
-          <w:sz w:val="18"/>
-          <w:szCs w:val="18"/>
-        </w:rPr>
-        <w:t>was used to</w:t>
-      </w:r>
-      <w:r>
-        <w:rPr>
-          <w:rFonts w:ascii="Verdana" w:hAnsi="Verdana" w:cs="Verdana"/>
-          <w:sz w:val="18"/>
-          <w:szCs w:val="18"/>
-        </w:rPr>
-        <w:t xml:space="preserve"> test business logic.</w:t>
-      </w:r>
-    </w:p>
-    <w:p>
-      <w:pPr>
-        <w:pStyle w:val="a5"/>
-        <w:numPr>
-          <w:ilvl w:val="0"/>
-          <w:numId w:val="6"/>
-        </w:numPr>
-        <w:rPr>
-          <w:rFonts w:ascii="Verdana" w:hAnsi="Verdana" w:cs="Verdana"/>
-          <w:sz w:val="18"/>
-          <w:szCs w:val="18"/>
-        </w:rPr>
-      </w:pPr>
-      <w:proofErr w:type="spellStart"/>
-      <w:r>
-        <w:rPr>
-          <w:rFonts w:ascii="Verdana" w:hAnsi="Verdana" w:cs="Verdana"/>
-          <w:sz w:val="18"/>
-          <w:szCs w:val="18"/>
-        </w:rPr>
-        <w:t>NUnit</w:t>
-      </w:r>
-      <w:proofErr w:type="spellEnd"/>
-      <w:r>
-        <w:rPr>
-          <w:rFonts w:ascii="Verdana" w:hAnsi="Verdana" w:cs="Verdana"/>
-          <w:sz w:val="18"/>
-          <w:szCs w:val="18"/>
-        </w:rPr>
-        <w:t xml:space="preserve"> test cases call the actual API’s method in the controller. Some </w:t>
-      </w:r>
-      <w:proofErr w:type="spellStart"/>
-      <w:r>
-        <w:rPr>
-          <w:rFonts w:ascii="Verdana" w:hAnsi="Verdana" w:cs="Verdana"/>
-          <w:sz w:val="18"/>
-          <w:szCs w:val="18"/>
-        </w:rPr>
-        <w:t>NUnit</w:t>
-      </w:r>
-      <w:proofErr w:type="spellEnd"/>
-      <w:r>
-        <w:rPr>
-          <w:rFonts w:ascii="Verdana" w:hAnsi="Verdana" w:cs="Verdana"/>
-          <w:sz w:val="18"/>
-          <w:szCs w:val="18"/>
-        </w:rPr>
-        <w:t xml:space="preserve"> test cases connect to SQL and use the data in SQL to validate test cases.</w:t>
-      </w:r>
-    </w:p>
-    <w:p>
-      <w:pPr>
-        <w:pStyle w:val="a5"/>
-        <w:numPr>
-          <w:ilvl w:val="0"/>
-          <w:numId w:val="6"/>
-        </w:numPr>
-        <w:rPr>
-          <w:rFonts w:ascii="Verdana" w:hAnsi="Verdana" w:cs="Verdana"/>
-          <w:sz w:val="18"/>
-          <w:szCs w:val="18"/>
-        </w:rPr>
-      </w:pPr>
-      <w:r>
-        <w:rPr>
-          <w:rFonts w:ascii="Verdana" w:hAnsi="Verdana" w:cs="Verdana"/>
-          <w:sz w:val="18"/>
-          <w:szCs w:val="18"/>
-        </w:rPr>
-        <w:lastRenderedPageBreak/>
-        <w:t xml:space="preserve">“Administrator” role is required to invoke </w:t>
-      </w:r>
-      <w:proofErr w:type="spellStart"/>
-      <w:r>
-        <w:rPr>
-          <w:rFonts w:ascii="Verdana" w:hAnsi="Verdana" w:cs="Verdana"/>
-          <w:sz w:val="18"/>
-          <w:szCs w:val="18"/>
-        </w:rPr>
-        <w:t>PostMood</w:t>
-      </w:r>
-      <w:proofErr w:type="spellEnd"/>
-      <w:r>
-        <w:rPr>
-          <w:rFonts w:ascii="Verdana" w:hAnsi="Verdana" w:cs="Verdana"/>
-          <w:sz w:val="18"/>
-          <w:szCs w:val="18"/>
-        </w:rPr>
-        <w:t xml:space="preserve">, </w:t>
-      </w:r>
-      <w:proofErr w:type="spellStart"/>
-      <w:r>
-        <w:rPr>
-          <w:rFonts w:ascii="Verdana" w:hAnsi="Verdana" w:cs="Verdana"/>
-          <w:sz w:val="18"/>
-          <w:szCs w:val="18"/>
-        </w:rPr>
-        <w:t>GetMoodFrequency</w:t>
-      </w:r>
-      <w:proofErr w:type="spellEnd"/>
-      <w:r>
-        <w:rPr>
-          <w:rFonts w:ascii="Verdana" w:hAnsi="Verdana" w:cs="Verdana"/>
-          <w:sz w:val="18"/>
-          <w:szCs w:val="18"/>
-        </w:rPr>
-        <w:t xml:space="preserve"> </w:t>
-      </w:r>
-      <w:r>
-        <w:rPr>
-          <w:rFonts w:ascii="Verdana" w:hAnsi="Verdana" w:cs="Verdana"/>
-          <w:sz w:val="18"/>
-          <w:szCs w:val="18"/>
-        </w:rPr>
-        <w:t>and</w:t>
-      </w:r>
-      <w:r>
-        <w:rPr>
-          <w:rFonts w:ascii="Verdana" w:hAnsi="Verdana" w:cs="Verdana"/>
-          <w:sz w:val="18"/>
-          <w:szCs w:val="18"/>
-        </w:rPr>
-        <w:t xml:space="preserve"> </w:t>
-      </w:r>
-      <w:proofErr w:type="spellStart"/>
-      <w:r>
-        <w:rPr>
-          <w:rFonts w:ascii="Verdana" w:hAnsi="Verdana" w:cs="Verdana"/>
-          <w:sz w:val="18"/>
-          <w:szCs w:val="18"/>
-        </w:rPr>
-        <w:t>GetClosestHappyLocation</w:t>
-      </w:r>
-      <w:proofErr w:type="spellEnd"/>
-      <w:r>
-        <w:rPr>
-          <w:rFonts w:ascii="Verdana" w:hAnsi="Verdana" w:cs="Verdana"/>
-          <w:sz w:val="18"/>
-          <w:szCs w:val="18"/>
-        </w:rPr>
-        <w:t xml:space="preserve"> API</w:t>
-      </w:r>
-      <w:r>
-        <w:rPr>
-          <w:rFonts w:ascii="Verdana" w:hAnsi="Verdana" w:cs="Verdana"/>
-          <w:sz w:val="18"/>
-          <w:szCs w:val="18"/>
-        </w:rPr>
-        <w:t xml:space="preserve">. </w:t>
-      </w:r>
-      <w:r>
-        <w:rPr>
-          <w:rFonts w:ascii="Verdana" w:hAnsi="Verdana" w:cs="Verdana"/>
-          <w:sz w:val="18"/>
-          <w:szCs w:val="18"/>
-        </w:rPr>
-        <w:t>“</w:t>
-      </w:r>
-      <w:proofErr w:type="spellStart"/>
-      <w:r>
-        <w:rPr>
-          <w:rFonts w:ascii="Verdana" w:hAnsi="Verdana" w:cs="Verdana"/>
-          <w:sz w:val="18"/>
-          <w:szCs w:val="18"/>
-        </w:rPr>
-        <w:t>UserA</w:t>
-      </w:r>
-      <w:proofErr w:type="spellEnd"/>
-      <w:r>
-        <w:rPr>
-          <w:rFonts w:ascii="Verdana" w:hAnsi="Verdana" w:cs="Verdana"/>
-          <w:sz w:val="18"/>
-          <w:szCs w:val="18"/>
-        </w:rPr>
-        <w:t xml:space="preserve">” in </w:t>
-      </w:r>
-      <w:proofErr w:type="spellStart"/>
-      <w:r>
-        <w:rPr>
-          <w:rFonts w:ascii="Verdana" w:hAnsi="Verdana" w:cs="Verdana"/>
-          <w:sz w:val="18"/>
-          <w:szCs w:val="18"/>
-        </w:rPr>
-        <w:t>tblUsers</w:t>
-      </w:r>
-      <w:proofErr w:type="spellEnd"/>
-      <w:r>
-        <w:rPr>
-          <w:rFonts w:ascii="Verdana" w:hAnsi="Verdana" w:cs="Verdana"/>
-          <w:sz w:val="18"/>
-          <w:szCs w:val="18"/>
-        </w:rPr>
-        <w:t xml:space="preserve"> is the only user </w:t>
-      </w:r>
-      <w:r>
-        <w:rPr>
-          <w:rFonts w:ascii="Verdana" w:hAnsi="Verdana" w:cs="Verdana" w:hint="eastAsia"/>
-          <w:sz w:val="18"/>
-          <w:szCs w:val="18"/>
-        </w:rPr>
-        <w:t>w</w:t>
-      </w:r>
-      <w:r>
-        <w:rPr>
-          <w:rFonts w:ascii="Verdana" w:hAnsi="Verdana" w:cs="Verdana"/>
-          <w:sz w:val="18"/>
-          <w:szCs w:val="18"/>
-        </w:rPr>
-        <w:t xml:space="preserve">ith the “Administrator” role. </w:t>
-      </w:r>
-      <w:r>
-        <w:rPr>
-          <w:rFonts w:ascii="Verdana" w:hAnsi="Verdana" w:cs="Verdana"/>
-          <w:sz w:val="18"/>
-          <w:szCs w:val="18"/>
-        </w:rPr>
-        <w:t xml:space="preserve">Therefore, only </w:t>
-      </w:r>
-      <w:proofErr w:type="spellStart"/>
-      <w:r>
-        <w:rPr>
-          <w:rFonts w:ascii="Verdana" w:hAnsi="Verdana" w:cs="Verdana"/>
-          <w:sz w:val="18"/>
-          <w:szCs w:val="18"/>
-        </w:rPr>
-        <w:t>UserA’s</w:t>
-      </w:r>
-      <w:proofErr w:type="spellEnd"/>
-      <w:r>
-        <w:rPr>
-          <w:rFonts w:ascii="Verdana" w:hAnsi="Verdana" w:cs="Verdana"/>
-          <w:sz w:val="18"/>
-          <w:szCs w:val="18"/>
-        </w:rPr>
-        <w:t xml:space="preserve"> JWT can be used to invoke</w:t>
-      </w:r>
-      <w:r>
-        <w:rPr>
-          <w:rFonts w:ascii="Verdana" w:hAnsi="Verdana" w:cs="Verdana"/>
-          <w:sz w:val="18"/>
-          <w:szCs w:val="18"/>
-        </w:rPr>
-        <w:t xml:space="preserve"> those APIs</w:t>
-      </w:r>
-      <w:r>
-        <w:rPr>
-          <w:rFonts w:ascii="Verdana" w:hAnsi="Verdana" w:cs="Verdana"/>
-          <w:sz w:val="18"/>
-          <w:szCs w:val="18"/>
-        </w:rPr>
-        <w:t>. Any other user’s JWT will throw 403 Forbidden error. Any invalid JWT will throw 401 Unauthorized error.</w:t>
-      </w:r>
-    </w:p>
-    <w:p>
-      <w:pPr>
-        <w:rPr>
-          <w:rFonts w:ascii="Verdana" w:hAnsi="Verdana" w:cs="Verdana"/>
-          <w:b/>
-          <w:bCs/>
-          <w:sz w:val="24"/>
-          <w:szCs w:val="24"/>
-        </w:rPr>
-      </w:pPr>
-    </w:p>
-    <w:p>
-      <w:pPr>
-        <w:rPr>
-          <w:rFonts w:ascii="Verdana" w:hAnsi="Verdana" w:cs="Verdana"/>
-          <w:b/>
-          <w:bCs/>
-          <w:sz w:val="24"/>
-          <w:szCs w:val="24"/>
-        </w:rPr>
-      </w:pPr>
-      <w:r>
-        <w:rPr>
-          <w:rFonts w:ascii="Verdana" w:hAnsi="Verdana" w:cs="Verdana"/>
-          <w:b/>
-          <w:bCs/>
-          <w:sz w:val="24"/>
-          <w:szCs w:val="24"/>
-        </w:rPr>
-        <w:t>Screenshot</w:t>
-      </w:r>
-    </w:p>
-    <w:p>
-      <w:pPr>
-        <w:rPr>
-          <w:rFonts w:ascii="Verdana" w:hAnsi="Verdana" w:cs="Verdana"/>
-          <w:sz w:val="18"/>
-          <w:szCs w:val="18"/>
-        </w:rPr>
-      </w:pPr>
-      <w:r>
-        <w:rPr>
-          <w:noProof/>
-        </w:rPr>
-        <w:drawing>
-          <wp:inline distT="0" distB="0" distL="0" distR="0" wp14:anchorId="1CC3BC67" wp14:editId="1C1F74AA">
-            <wp:extent cx="5943600" cy="4080510"/>
-            <wp:effectExtent l="0" t="0" r="0" b="0"/>
-            <wp:docPr id="1" name="그림 1"/>
-            <wp:cNvGraphicFramePr>
-              <a:graphicFrameLocks xmlns:a="http://schemas.openxmlformats.org/drawingml/2006/main" noChangeAspect="1"/>
-            </wp:cNvGraphicFramePr>
-            <a:graphic xmlns:a="http://schemas.openxmlformats.org/drawingml/2006/main">
-              <a:graphicData uri="http://schemas.openxmlformats.org/drawingml/2006/picture">
-                <pic:pic xmlns:pic="http://schemas.openxmlformats.org/drawingml/2006/picture">
-                  <pic:nvPicPr>
-                    <pic:cNvPr id="1" name=""/>
-                    <pic:cNvPicPr/>
-                  </pic:nvPicPr>
-                  <pic:blipFill>
-                    <a:blip r:embed="rId17"/>
-                    <a:stretch>
-                      <a:fillRect/>
-                    </a:stretch>
-                  </pic:blipFill>
-                  <pic:spPr>
-                    <a:xfrm>
-                      <a:off x="0" y="0"/>
                       <a:ext cx="5943600" cy="4080510"/>
                     </a:xfrm>
                     <a:prstGeom prst="rect">
@@ -3073,25 +2442,7 @@
           <w:sz w:val="18"/>
           <w:szCs w:val="18"/>
         </w:rPr>
-        <w:t xml:space="preserve">: Done using </w:t>
-      </w:r>
-      <w:proofErr w:type="spellStart"/>
-      <w:r>
-        <w:rPr>
-          <w:rFonts w:ascii="Verdana" w:hAnsi="Verdana" w:cs="Verdana"/>
-          <w:sz w:val="18"/>
-          <w:szCs w:val="18"/>
-        </w:rPr>
-        <w:t>NUnit</w:t>
-      </w:r>
-      <w:proofErr w:type="spellEnd"/>
-      <w:r>
-        <w:rPr>
-          <w:rFonts w:ascii="Verdana" w:hAnsi="Verdana" w:cs="Verdana"/>
-          <w:sz w:val="18"/>
-          <w:szCs w:val="18"/>
-        </w:rPr>
-        <w:t>.</w:t>
+        <w:t>: Done using NUnit.</w:t>
       </w:r>
     </w:p>
     <w:p>

</xml_diff>